<commit_message>
Added GUI task for "04.3. Loops - More Exercises"
</commit_message>
<xml_diff>
--- a/Courses/Software-Sciences/Module-1-OOP-New/04.3-Loops-More-Exercises/04.3-Loops-More-Exercises.docx
+++ b/Courses/Software-Sciences/Module-1-OOP-New/04.3-Loops-More-Exercises/04.3-Loops-More-Exercises.docx
@@ -1,6 +1,6 @@
 
 <file path=word/document.xml><?xml version="1.0" encoding="utf-8"?>
-<w:document xmlns:wpc="http://schemas.microsoft.com/office/word/2010/wordprocessingCanvas" xmlns:cx="http://schemas.microsoft.com/office/drawing/2014/chartex" xmlns:cx1="http://schemas.microsoft.com/office/drawing/2015/9/8/chartex" xmlns:cx2="http://schemas.microsoft.com/office/drawing/2015/10/21/chartex" xmlns:cx3="http://schemas.microsoft.com/office/drawing/2016/5/9/chartex" xmlns:cx4="http://schemas.microsoft.com/office/drawing/2016/5/10/chartex" xmlns:cx5="http://schemas.microsoft.com/office/drawing/2016/5/11/chartex" xmlns:cx6="http://schemas.microsoft.com/office/drawing/2016/5/12/chartex" xmlns:cx7="http://schemas.microsoft.com/office/drawing/2016/5/13/chartex" xmlns:cx8="http://schemas.microsoft.com/office/drawing/2016/5/14/chartex" xmlns:mc="http://schemas.openxmlformats.org/markup-compatibility/2006" xmlns:aink="http://schemas.microsoft.com/office/drawing/2016/ink" xmlns:am3d="http://schemas.microsoft.com/office/drawing/2017/model3d" xmlns:o="urn:schemas-microsoft-com:office:office" xmlns:oel="http://schemas.microsoft.com/office/2019/extlst" xmlns:r="http://schemas.openxmlformats.org/officeDocument/2006/relationships" xmlns:m="http://schemas.openxmlformats.org/officeDocument/2006/math" xmlns:v="urn:schemas-microsoft-com:vml" xmlns:wp14="http://schemas.microsoft.com/office/word/2010/wordprocessingDrawing" xmlns:wp="http://schemas.openxmlformats.org/drawingml/2006/wordprocessingDrawing" xmlns:w10="urn:schemas-microsoft-com:office:word" xmlns:w="http://schemas.openxmlformats.org/wordprocessingml/2006/main" xmlns:w14="http://schemas.microsoft.com/office/word/2010/wordml" xmlns:w15="http://schemas.microsoft.com/office/word/2012/wordml" xmlns:w16cex="http://schemas.microsoft.com/office/word/2018/wordml/cex" xmlns:w16cid="http://schemas.microsoft.com/office/word/2016/wordml/cid" xmlns:w16="http://schemas.microsoft.com/office/word/2018/wordml" xmlns:w16sdtdh="http://schemas.microsoft.com/office/word/2020/wordml/sdtdatahash" xmlns:w16se="http://schemas.microsoft.com/office/word/2015/wordml/symex" xmlns:wpg="http://schemas.microsoft.com/office/word/2010/wordprocessingGroup" xmlns:wpi="http://schemas.microsoft.com/office/word/2010/wordprocessingInk" xmlns:wne="http://schemas.microsoft.com/office/word/2006/wordml" xmlns:wps="http://schemas.microsoft.com/office/word/2010/wordprocessingShape" mc:Ignorable="w14 w15 w16se w16cid w16 w16cex w16sdtdh wp14">
+<w:document xmlns:wpc="http://schemas.microsoft.com/office/word/2010/wordprocessingCanvas" xmlns:cx="http://schemas.microsoft.com/office/drawing/2014/chartex" xmlns:cx1="http://schemas.microsoft.com/office/drawing/2015/9/8/chartex" xmlns:cx2="http://schemas.microsoft.com/office/drawing/2015/10/21/chartex" xmlns:cx3="http://schemas.microsoft.com/office/drawing/2016/5/9/chartex" xmlns:cx4="http://schemas.microsoft.com/office/drawing/2016/5/10/chartex" xmlns:cx5="http://schemas.microsoft.com/office/drawing/2016/5/11/chartex" xmlns:cx6="http://schemas.microsoft.com/office/drawing/2016/5/12/chartex" xmlns:cx7="http://schemas.microsoft.com/office/drawing/2016/5/13/chartex" xmlns:cx8="http://schemas.microsoft.com/office/drawing/2016/5/14/chartex" xmlns:mc="http://schemas.openxmlformats.org/markup-compatibility/2006" xmlns:aink="http://schemas.microsoft.com/office/drawing/2016/ink" xmlns:am3d="http://schemas.microsoft.com/office/drawing/2017/model3d" xmlns:o="urn:schemas-microsoft-com:office:office" xmlns:oel="http://schemas.microsoft.com/office/2019/extlst" xmlns:r="http://schemas.openxmlformats.org/officeDocument/2006/relationships" xmlns:m="http://schemas.openxmlformats.org/officeDocument/2006/math" xmlns:v="urn:schemas-microsoft-com:vml" xmlns:wp14="http://schemas.microsoft.com/office/word/2010/wordprocessingDrawing" xmlns:wp="http://schemas.openxmlformats.org/drawingml/2006/wordprocessingDrawing" xmlns:w10="urn:schemas-microsoft-com:office:word" xmlns:w="http://schemas.openxmlformats.org/wordprocessingml/2006/main" xmlns:w14="http://schemas.microsoft.com/office/word/2010/wordml" xmlns:w15="http://schemas.microsoft.com/office/word/2012/wordml" xmlns:w16cex="http://schemas.microsoft.com/office/word/2018/wordml/cex" xmlns:w16cid="http://schemas.microsoft.com/office/word/2016/wordml/cid" xmlns:w16="http://schemas.microsoft.com/office/word/2018/wordml" xmlns:w16du="http://schemas.microsoft.com/office/word/2023/wordml/word16du" xmlns:w16sdtdh="http://schemas.microsoft.com/office/word/2020/wordml/sdtdatahash" xmlns:w16se="http://schemas.microsoft.com/office/word/2015/wordml/symex" xmlns:wpg="http://schemas.microsoft.com/office/word/2010/wordprocessingGroup" xmlns:wpi="http://schemas.microsoft.com/office/word/2010/wordprocessingInk" xmlns:wne="http://schemas.microsoft.com/office/word/2006/wordml" xmlns:wps="http://schemas.microsoft.com/office/word/2010/wordprocessingShape" mc:Ignorable="w14 w15 w16se w16cid w16 w16cex w16sdtdh wp14">
   <w:body>
     <w:p>
       <w:pPr>
@@ -2260,6 +2260,7 @@
               </w:rPr>
               <w:t xml:space="preserve">Числото </w:t>
             </w:r>
+            <w:proofErr w:type="spellStart"/>
             <w:r>
               <w:rPr>
                 <w:b/>
@@ -2268,7 +2269,11 @@
               <w:t>m</w:t>
             </w:r>
             <w:r>
-              <w:t xml:space="preserve"> e </w:t>
+              <w:t xml:space="preserve"> e</w:t>
+            </w:r>
+            <w:proofErr w:type="spellEnd"/>
+            <w:r>
+              <w:t xml:space="preserve"> </w:t>
             </w:r>
             <w:r>
               <w:rPr>
@@ -10184,7 +10189,21 @@
               <w:rPr>
                 <w:lang w:val="bg-BG"/>
               </w:rPr>
-              <w:t xml:space="preserve">неуспешни изстрела </w:t>
+              <w:t xml:space="preserve">неуспешни </w:t>
+            </w:r>
+            <w:proofErr w:type="gramStart"/>
+            <w:r>
+              <w:rPr>
+                <w:lang w:val="bg-BG"/>
+              </w:rPr>
+              <w:t>изстрела</w:t>
+            </w:r>
+            <w:proofErr w:type="gramEnd"/>
+            <w:r>
+              <w:rPr>
+                <w:lang w:val="bg-BG"/>
+              </w:rPr>
+              <w:t xml:space="preserve"> </w:t>
             </w:r>
           </w:p>
           <w:p>
@@ -31264,8 +31283,16 @@
               <w:rPr>
                 <w:lang w:val="bg-BG"/>
               </w:rPr>
-              <w:t>изваждаме от парите следващото число</w:t>
-            </w:r>
+              <w:t xml:space="preserve">изваждаме от парите следващото </w:t>
+            </w:r>
+            <w:proofErr w:type="gramStart"/>
+            <w:r>
+              <w:rPr>
+                <w:lang w:val="bg-BG"/>
+              </w:rPr>
+              <w:t>число</w:t>
+            </w:r>
+            <w:proofErr w:type="gramEnd"/>
           </w:p>
           <w:p>
             <w:pPr>
@@ -31406,8 +31433,16 @@
               <w:rPr>
                 <w:lang w:val="bg-BG"/>
               </w:rPr>
-              <w:t>прибавяме към парите следващото число</w:t>
-            </w:r>
+              <w:t xml:space="preserve">прибавяме към парите следващото </w:t>
+            </w:r>
+            <w:proofErr w:type="gramStart"/>
+            <w:r>
+              <w:rPr>
+                <w:lang w:val="bg-BG"/>
+              </w:rPr>
+              <w:t>число</w:t>
+            </w:r>
+            <w:proofErr w:type="gramEnd"/>
           </w:p>
           <w:p>
             <w:pPr>
@@ -35111,8 +35146,16 @@
         <w:rPr>
           <w:lang w:val="bg-BG"/>
         </w:rPr>
-        <w:t>и не са свършили парчетата торта</w:t>
-      </w:r>
+        <w:t xml:space="preserve">и не са свършили парчетата </w:t>
+      </w:r>
+      <w:proofErr w:type="gramStart"/>
+      <w:r>
+        <w:rPr>
+          <w:lang w:val="bg-BG"/>
+        </w:rPr>
+        <w:t>торта</w:t>
+      </w:r>
+      <w:proofErr w:type="gramEnd"/>
     </w:p>
     <w:p>
       <w:pPr>
@@ -35908,6 +35951,9 @@
         </w:rPr>
       </w:pPr>
       <w:r>
+        <w:rPr>
+          <w:lang w:val="bg-BG"/>
+        </w:rPr>
         <w:t>Пирамида</w:t>
       </w:r>
       <w:r>
@@ -36732,6 +36778,986 @@
         </w:rPr>
       </w:pPr>
       <w:r>
+        <w:t xml:space="preserve">GUI App – </w:t>
+      </w:r>
+      <w:r>
+        <w:rPr>
+          <w:lang w:val="bg-BG"/>
+        </w:rPr>
+        <w:t>Пирамида от числа</w:t>
+      </w:r>
+    </w:p>
+    <w:p>
+      <w:r>
+        <w:rPr>
+          <w:lang w:val="bg-BG"/>
+        </w:rPr>
+        <w:t>Реализирайте предходната задача като</w:t>
+      </w:r>
+      <w:r>
+        <w:t xml:space="preserve"> </w:t>
+      </w:r>
+      <w:r>
+        <w:rPr>
+          <w:b/>
+          <w:bCs/>
+        </w:rPr>
+        <w:t>Windows Forms GUI app</w:t>
+      </w:r>
+      <w:r>
+        <w:t xml:space="preserve">. </w:t>
+      </w:r>
+      <w:r>
+        <w:rPr>
+          <w:lang w:val="bg-BG"/>
+        </w:rPr>
+        <w:t>Потребителският интерфейс трябва да изглежда така:</w:t>
+      </w:r>
+    </w:p>
+    <w:p>
+      <w:r>
+        <w:rPr>
+          <w:noProof/>
+        </w:rPr>
+        <w:drawing>
+          <wp:inline distT="0" distB="0" distL="0" distR="0" wp14:anchorId="46AEBC29" wp14:editId="59AA0FAC">
+            <wp:extent cx="3560323" cy="3266003"/>
+            <wp:effectExtent l="0" t="0" r="0" b="0"/>
+            <wp:docPr id="18" name="Picture 18" descr="Graphical user interface&#10;&#10;Description automatically generated"/>
+            <wp:cNvGraphicFramePr>
+              <a:graphicFrameLocks xmlns:a="http://schemas.openxmlformats.org/drawingml/2006/main" noChangeAspect="1"/>
+            </wp:cNvGraphicFramePr>
+            <a:graphic xmlns:a="http://schemas.openxmlformats.org/drawingml/2006/main">
+              <a:graphicData uri="http://schemas.openxmlformats.org/drawingml/2006/picture">
+                <pic:pic xmlns:pic="http://schemas.openxmlformats.org/drawingml/2006/picture">
+                  <pic:nvPicPr>
+                    <pic:cNvPr id="18" name="Picture 18" descr="Graphical user interface&#10;&#10;Description automatically generated"/>
+                    <pic:cNvPicPr/>
+                  </pic:nvPicPr>
+                  <pic:blipFill>
+                    <a:blip r:embed="rId13"/>
+                    <a:stretch>
+                      <a:fillRect/>
+                    </a:stretch>
+                  </pic:blipFill>
+                  <pic:spPr>
+                    <a:xfrm>
+                      <a:off x="0" y="0"/>
+                      <a:ext cx="3578492" cy="3282670"/>
+                    </a:xfrm>
+                    <a:prstGeom prst="rect">
+                      <a:avLst/>
+                    </a:prstGeom>
+                  </pic:spPr>
+                </pic:pic>
+              </a:graphicData>
+            </a:graphic>
+          </wp:inline>
+        </w:drawing>
+      </w:r>
+    </w:p>
+    <w:p>
+      <w:pPr>
+        <w:pStyle w:val="Heading3"/>
+        <w:rPr>
+          <w:lang w:val="bg-BG"/>
+        </w:rPr>
+      </w:pPr>
+      <w:r>
+        <w:rPr>
+          <w:lang w:val="bg-BG"/>
+        </w:rPr>
+        <w:lastRenderedPageBreak/>
+        <w:t>Насоки</w:t>
+      </w:r>
+    </w:p>
+    <w:p>
+      <w:pPr>
+        <w:pStyle w:val="ListParagraph"/>
+        <w:numPr>
+          <w:ilvl w:val="0"/>
+          <w:numId w:val="47"/>
+        </w:numPr>
+        <w:tabs>
+          <w:tab w:val="left" w:pos="284"/>
+        </w:tabs>
+        <w:ind w:left="284" w:hanging="284"/>
+        <w:rPr>
+          <w:lang w:val="bg-BG"/>
+        </w:rPr>
+      </w:pPr>
+      <w:r>
+        <w:rPr>
+          <w:lang w:val="bg-BG"/>
+        </w:rPr>
+        <w:t xml:space="preserve">Създайте нов </w:t>
+      </w:r>
+      <w:r>
+        <w:rPr>
+          <w:b/>
+          <w:bCs/>
+        </w:rPr>
+        <w:t xml:space="preserve">Windows Forms </w:t>
+      </w:r>
+      <w:r>
+        <w:rPr>
+          <w:b/>
+          <w:bCs/>
+          <w:lang w:val="bg-BG"/>
+        </w:rPr>
+        <w:t xml:space="preserve">проект </w:t>
+      </w:r>
+      <w:r>
+        <w:rPr>
+          <w:lang w:val="bg-BG"/>
+        </w:rPr>
+        <w:t xml:space="preserve">и му задайте </w:t>
+      </w:r>
+      <w:r>
+        <w:rPr>
+          <w:b/>
+          <w:bCs/>
+          <w:lang w:val="bg-BG"/>
+        </w:rPr>
+        <w:t>смислено име</w:t>
+      </w:r>
+      <w:r>
+        <w:rPr>
+          <w:lang w:val="bg-BG"/>
+        </w:rPr>
+        <w:t xml:space="preserve">, например </w:t>
+      </w:r>
+      <w:r>
+        <w:t>"</w:t>
+      </w:r>
+      <w:r>
+        <w:rPr>
+          <w:b/>
+          <w:bCs/>
+        </w:rPr>
+        <w:t>NumberPyramidApp</w:t>
+      </w:r>
+      <w:r>
+        <w:t>"</w:t>
+      </w:r>
+    </w:p>
+    <w:p>
+      <w:pPr>
+        <w:pStyle w:val="ListParagraph"/>
+        <w:numPr>
+          <w:ilvl w:val="0"/>
+          <w:numId w:val="47"/>
+        </w:numPr>
+        <w:tabs>
+          <w:tab w:val="left" w:pos="284"/>
+        </w:tabs>
+        <w:ind w:left="284" w:hanging="284"/>
+        <w:rPr>
+          <w:lang w:val="bg-BG"/>
+        </w:rPr>
+      </w:pPr>
+      <w:r>
+        <w:rPr>
+          <w:lang w:val="bg-BG"/>
+        </w:rPr>
+        <w:t xml:space="preserve">Променете </w:t>
+      </w:r>
+      <w:r>
+        <w:rPr>
+          <w:b/>
+          <w:bCs/>
+          <w:lang w:val="bg-BG"/>
+        </w:rPr>
+        <w:t xml:space="preserve">името </w:t>
+      </w:r>
+      <w:r>
+        <w:rPr>
+          <w:lang w:val="bg-BG"/>
+        </w:rPr>
+        <w:t xml:space="preserve">на формата: </w:t>
+      </w:r>
+      <w:r>
+        <w:t>"</w:t>
+      </w:r>
+      <w:r>
+        <w:rPr>
+          <w:rFonts w:ascii="Consolas" w:hAnsi="Consolas" w:cs="Consolas"/>
+          <w:b/>
+          <w:bCs/>
+        </w:rPr>
+        <w:t>Form1</w:t>
+      </w:r>
+      <w:r>
+        <w:t xml:space="preserve">" </w:t>
+      </w:r>
+      <w:r>
+        <w:rPr>
+          <w:noProof/>
+        </w:rPr>
+        <w:sym w:font="Wingdings" w:char="F0E0"/>
+      </w:r>
+      <w:r>
+        <w:rPr>
+          <w:noProof/>
+        </w:rPr>
+        <w:t xml:space="preserve"> "</w:t>
+      </w:r>
+      <w:r>
+        <w:rPr>
+          <w:rFonts w:ascii="Consolas" w:hAnsi="Consolas" w:cs="Consolas"/>
+          <w:b/>
+          <w:bCs/>
+          <w:noProof/>
+        </w:rPr>
+        <w:t>FormNumberPyramid</w:t>
+      </w:r>
+      <w:r>
+        <w:rPr>
+          <w:noProof/>
+        </w:rPr>
+        <w:t>"</w:t>
+      </w:r>
+    </w:p>
+    <w:p>
+      <w:pPr>
+        <w:pStyle w:val="ListParagraph"/>
+        <w:numPr>
+          <w:ilvl w:val="0"/>
+          <w:numId w:val="47"/>
+        </w:numPr>
+        <w:tabs>
+          <w:tab w:val="left" w:pos="284"/>
+        </w:tabs>
+        <w:ind w:left="284" w:hanging="284"/>
+        <w:rPr>
+          <w:lang w:val="bg-BG"/>
+        </w:rPr>
+      </w:pPr>
+      <w:r>
+        <w:rPr>
+          <w:noProof/>
+          <w:lang w:val="bg-BG"/>
+        </w:rPr>
+        <w:t xml:space="preserve">Променете </w:t>
+      </w:r>
+      <w:r>
+        <w:rPr>
+          <w:b/>
+          <w:bCs/>
+          <w:noProof/>
+          <w:lang w:val="bg-BG"/>
+        </w:rPr>
+        <w:t xml:space="preserve">заглавието </w:t>
+      </w:r>
+      <w:r>
+        <w:rPr>
+          <w:noProof/>
+          <w:lang w:val="bg-BG"/>
+        </w:rPr>
+        <w:t xml:space="preserve">на формата: </w:t>
+      </w:r>
+      <w:r>
+        <w:rPr>
+          <w:noProof/>
+        </w:rPr>
+        <w:t>"</w:t>
+      </w:r>
+      <w:r>
+        <w:rPr>
+          <w:rFonts w:ascii="Calibri" w:hAnsi="Calibri" w:cs="Calibri"/>
+          <w:b/>
+          <w:bCs/>
+          <w:noProof/>
+        </w:rPr>
+        <w:t>Form 1</w:t>
+      </w:r>
+      <w:r>
+        <w:rPr>
+          <w:noProof/>
+        </w:rPr>
+        <w:t xml:space="preserve">" </w:t>
+      </w:r>
+      <w:r>
+        <w:rPr>
+          <w:noProof/>
+        </w:rPr>
+        <w:sym w:font="Wingdings" w:char="F0E0"/>
+      </w:r>
+      <w:r>
+        <w:rPr>
+          <w:noProof/>
+        </w:rPr>
+        <w:t xml:space="preserve"> "</w:t>
+      </w:r>
+      <w:r>
+        <w:rPr>
+          <w:rFonts w:ascii="Calibri" w:hAnsi="Calibri" w:cs="Calibri"/>
+          <w:b/>
+          <w:bCs/>
+          <w:noProof/>
+        </w:rPr>
+        <w:t>Number Pyramid</w:t>
+      </w:r>
+      <w:r>
+        <w:rPr>
+          <w:noProof/>
+        </w:rPr>
+        <w:t>"</w:t>
+      </w:r>
+    </w:p>
+    <w:p>
+      <w:pPr>
+        <w:pStyle w:val="ListParagraph"/>
+        <w:numPr>
+          <w:ilvl w:val="0"/>
+          <w:numId w:val="47"/>
+        </w:numPr>
+        <w:tabs>
+          <w:tab w:val="left" w:pos="284"/>
+        </w:tabs>
+        <w:ind w:left="284" w:hanging="284"/>
+        <w:rPr>
+          <w:lang w:val="bg-BG"/>
+        </w:rPr>
+      </w:pPr>
+      <w:r>
+        <w:rPr>
+          <w:noProof/>
+          <w:lang w:val="bg-BG"/>
+        </w:rPr>
+        <w:t xml:space="preserve">Добавете необходимите </w:t>
+      </w:r>
+      <w:r>
+        <w:rPr>
+          <w:b/>
+          <w:bCs/>
+          <w:noProof/>
+          <w:lang w:val="bg-BG"/>
+        </w:rPr>
+        <w:t>контроли</w:t>
+      </w:r>
+      <w:r>
+        <w:rPr>
+          <w:noProof/>
+          <w:lang w:val="bg-BG"/>
+        </w:rPr>
+        <w:t>, примерно ето така:</w:t>
+      </w:r>
+    </w:p>
+    <w:p>
+      <w:pPr>
+        <w:tabs>
+          <w:tab w:val="left" w:pos="284"/>
+        </w:tabs>
+        <w:rPr>
+          <w:lang w:val="bg-BG"/>
+        </w:rPr>
+      </w:pPr>
+      <w:r>
+        <w:rPr>
+          <w:noProof/>
+          <w:lang w:val="bg-BG"/>
+        </w:rPr>
+        <w:drawing>
+          <wp:inline distT="0" distB="0" distL="0" distR="0" wp14:anchorId="6DB1294B" wp14:editId="0FA89DE0">
+            <wp:extent cx="2840355" cy="2623203"/>
+            <wp:effectExtent l="0" t="0" r="4445" b="5715"/>
+            <wp:docPr id="9" name="Picture 9" descr="Graphical user interface, application, Word&#10;&#10;Description automatically generated"/>
+            <wp:cNvGraphicFramePr>
+              <a:graphicFrameLocks xmlns:a="http://schemas.openxmlformats.org/drawingml/2006/main" noChangeAspect="1"/>
+            </wp:cNvGraphicFramePr>
+            <a:graphic xmlns:a="http://schemas.openxmlformats.org/drawingml/2006/main">
+              <a:graphicData uri="http://schemas.openxmlformats.org/drawingml/2006/picture">
+                <pic:pic xmlns:pic="http://schemas.openxmlformats.org/drawingml/2006/picture">
+                  <pic:nvPicPr>
+                    <pic:cNvPr id="9" name="Picture 9" descr="Graphical user interface, application, Word&#10;&#10;Description automatically generated"/>
+                    <pic:cNvPicPr/>
+                  </pic:nvPicPr>
+                  <pic:blipFill>
+                    <a:blip r:embed="rId14"/>
+                    <a:stretch>
+                      <a:fillRect/>
+                    </a:stretch>
+                  </pic:blipFill>
+                  <pic:spPr>
+                    <a:xfrm>
+                      <a:off x="0" y="0"/>
+                      <a:ext cx="2859880" cy="2641235"/>
+                    </a:xfrm>
+                    <a:prstGeom prst="rect">
+                      <a:avLst/>
+                    </a:prstGeom>
+                  </pic:spPr>
+                </pic:pic>
+              </a:graphicData>
+            </a:graphic>
+          </wp:inline>
+        </w:drawing>
+      </w:r>
+    </w:p>
+    <w:p>
+      <w:pPr>
+        <w:spacing w:before="300" w:after="100"/>
+        <w:rPr>
+          <w:lang w:val="bg-BG"/>
+        </w:rPr>
+      </w:pPr>
+      <w:r>
+        <w:rPr>
+          <w:lang w:val="bg-BG"/>
+        </w:rPr>
+        <w:t>Контролите трябва да са следните:</w:t>
+      </w:r>
+    </w:p>
+    <w:p>
+      <w:pPr>
+        <w:pStyle w:val="ListParagraph"/>
+        <w:numPr>
+          <w:ilvl w:val="0"/>
+          <w:numId w:val="22"/>
+        </w:numPr>
+        <w:tabs>
+          <w:tab w:val="left" w:pos="284"/>
+        </w:tabs>
+        <w:ind w:left="714" w:hanging="357"/>
+      </w:pPr>
+      <w:r>
+        <w:rPr>
+          <w:b/>
+          <w:bCs/>
+          <w:lang w:val="bg-BG"/>
+        </w:rPr>
+        <w:t xml:space="preserve">два </w:t>
+      </w:r>
+      <w:r>
+        <w:rPr>
+          <w:lang w:val="bg-BG"/>
+        </w:rPr>
+        <w:t>надписа (</w:t>
+      </w:r>
+      <w:r>
+        <w:rPr>
+          <w:rFonts w:ascii="Consolas" w:hAnsi="Consolas" w:cs="Consolas"/>
+          <w:b/>
+          <w:bCs/>
+        </w:rPr>
+        <w:t>Label</w:t>
+      </w:r>
+      <w:r>
+        <w:t>):</w:t>
+      </w:r>
+    </w:p>
+    <w:p>
+      <w:pPr>
+        <w:pStyle w:val="ListParagraph"/>
+        <w:numPr>
+          <w:ilvl w:val="1"/>
+          <w:numId w:val="22"/>
+        </w:numPr>
+        <w:tabs>
+          <w:tab w:val="left" w:pos="284"/>
+        </w:tabs>
+      </w:pPr>
+      <w:r>
+        <w:t>"</w:t>
+      </w:r>
+      <w:r>
+        <w:rPr>
+          <w:b/>
+          <w:bCs/>
+        </w:rPr>
+        <w:t>labelMaxNum</w:t>
+      </w:r>
+      <w:r>
+        <w:t xml:space="preserve">" </w:t>
+      </w:r>
+      <w:r>
+        <w:rPr>
+          <w:lang w:val="bg-BG"/>
+        </w:rPr>
+        <w:t xml:space="preserve">с текст </w:t>
+      </w:r>
+      <w:r>
+        <w:t>"</w:t>
+      </w:r>
+      <w:r>
+        <w:rPr>
+          <w:b/>
+          <w:bCs/>
+        </w:rPr>
+        <w:t xml:space="preserve">Max number: </w:t>
+      </w:r>
+      <w:r>
+        <w:t>"</w:t>
+      </w:r>
+    </w:p>
+    <w:p>
+      <w:pPr>
+        <w:pStyle w:val="ListParagraph"/>
+        <w:numPr>
+          <w:ilvl w:val="1"/>
+          <w:numId w:val="22"/>
+        </w:numPr>
+        <w:tabs>
+          <w:tab w:val="left" w:pos="284"/>
+        </w:tabs>
+      </w:pPr>
+      <w:r>
+        <w:t>"</w:t>
+      </w:r>
+      <w:r>
+        <w:rPr>
+          <w:b/>
+          <w:bCs/>
+        </w:rPr>
+        <w:t>labelPyramid</w:t>
+      </w:r>
+      <w:r>
+        <w:t xml:space="preserve">" </w:t>
+      </w:r>
+      <w:r>
+        <w:rPr>
+          <w:lang w:val="bg-BG"/>
+        </w:rPr>
+        <w:t>с текст</w:t>
+      </w:r>
+      <w:r>
+        <w:t xml:space="preserve"> "</w:t>
+      </w:r>
+      <w:r>
+        <w:rPr>
+          <w:b/>
+          <w:bCs/>
+        </w:rPr>
+        <w:t>Result</w:t>
+      </w:r>
+      <w:r>
+        <w:t>: "</w:t>
+      </w:r>
+    </w:p>
+    <w:p>
+      <w:pPr>
+        <w:pStyle w:val="ListParagraph"/>
+        <w:numPr>
+          <w:ilvl w:val="0"/>
+          <w:numId w:val="22"/>
+        </w:numPr>
+        <w:tabs>
+          <w:tab w:val="left" w:pos="284"/>
+        </w:tabs>
+      </w:pPr>
+      <w:r>
+        <w:rPr>
+          <w:b/>
+          <w:bCs/>
+          <w:lang w:val="bg-BG"/>
+        </w:rPr>
+        <w:t xml:space="preserve">едно </w:t>
+      </w:r>
+      <w:r>
+        <w:rPr>
+          <w:lang w:val="bg-BG"/>
+        </w:rPr>
+        <w:t>числово поле (</w:t>
+      </w:r>
+      <w:r>
+        <w:rPr>
+          <w:rFonts w:ascii="Consolas" w:hAnsi="Consolas" w:cs="Consolas"/>
+          <w:b/>
+          <w:bCs/>
+        </w:rPr>
+        <w:t>NumericUpDown</w:t>
+      </w:r>
+      <w:r>
+        <w:t>):</w:t>
+      </w:r>
+    </w:p>
+    <w:p>
+      <w:pPr>
+        <w:pStyle w:val="ListParagraph"/>
+        <w:numPr>
+          <w:ilvl w:val="1"/>
+          <w:numId w:val="22"/>
+        </w:numPr>
+        <w:tabs>
+          <w:tab w:val="left" w:pos="284"/>
+        </w:tabs>
+      </w:pPr>
+      <w:r>
+        <w:t>"</w:t>
+      </w:r>
+      <w:r>
+        <w:rPr>
+          <w:b/>
+          <w:bCs/>
+        </w:rPr>
+        <w:t>numericUpDownMaxNum</w:t>
+      </w:r>
+      <w:r>
+        <w:t xml:space="preserve">" </w:t>
+      </w:r>
+      <w:r>
+        <w:rPr>
+          <w:lang w:val="bg-BG"/>
+        </w:rPr>
+        <w:t xml:space="preserve">с максимална стойност </w:t>
+      </w:r>
+      <w:r>
+        <w:rPr>
+          <w:b/>
+          <w:bCs/>
+        </w:rPr>
+        <w:t>20</w:t>
+      </w:r>
+    </w:p>
+    <w:p>
+      <w:pPr>
+        <w:pStyle w:val="ListParagraph"/>
+        <w:numPr>
+          <w:ilvl w:val="0"/>
+          <w:numId w:val="22"/>
+        </w:numPr>
+        <w:tabs>
+          <w:tab w:val="left" w:pos="284"/>
+        </w:tabs>
+      </w:pPr>
+      <w:r>
+        <w:rPr>
+          <w:b/>
+          <w:bCs/>
+          <w:lang w:val="bg-BG"/>
+        </w:rPr>
+        <w:t xml:space="preserve">един </w:t>
+      </w:r>
+      <w:r>
+        <w:rPr>
+          <w:lang w:val="bg-BG"/>
+        </w:rPr>
+        <w:t>бутон (</w:t>
+      </w:r>
+      <w:r>
+        <w:rPr>
+          <w:rFonts w:ascii="Consolas" w:hAnsi="Consolas" w:cs="Consolas"/>
+          <w:b/>
+          <w:bCs/>
+        </w:rPr>
+        <w:t>Button</w:t>
+      </w:r>
+      <w:r>
+        <w:t>):</w:t>
+      </w:r>
+    </w:p>
+    <w:p>
+      <w:pPr>
+        <w:pStyle w:val="ListParagraph"/>
+        <w:numPr>
+          <w:ilvl w:val="1"/>
+          <w:numId w:val="22"/>
+        </w:numPr>
+        <w:tabs>
+          <w:tab w:val="left" w:pos="284"/>
+        </w:tabs>
+      </w:pPr>
+      <w:r>
+        <w:t>"</w:t>
+      </w:r>
+      <w:r>
+        <w:rPr>
+          <w:b/>
+          <w:bCs/>
+        </w:rPr>
+        <w:t>buttonGeneratePyramid</w:t>
+      </w:r>
+      <w:r>
+        <w:t xml:space="preserve">" </w:t>
+      </w:r>
+      <w:r>
+        <w:rPr>
+          <w:lang w:val="bg-BG"/>
+        </w:rPr>
+        <w:t xml:space="preserve">с текст </w:t>
+      </w:r>
+      <w:r>
+        <w:t>"</w:t>
+      </w:r>
+      <w:r>
+        <w:rPr>
+          <w:b/>
+          <w:bCs/>
+        </w:rPr>
+        <w:t xml:space="preserve">Generate </w:t>
+      </w:r>
+      <w:proofErr w:type="gramStart"/>
+      <w:r>
+        <w:rPr>
+          <w:b/>
+          <w:bCs/>
+        </w:rPr>
+        <w:t>pyramid</w:t>
+      </w:r>
+      <w:proofErr w:type="gramEnd"/>
+      <w:r>
+        <w:t>"</w:t>
+      </w:r>
+    </w:p>
+    <w:p>
+      <w:pPr>
+        <w:pStyle w:val="ListParagraph"/>
+        <w:numPr>
+          <w:ilvl w:val="0"/>
+          <w:numId w:val="47"/>
+        </w:numPr>
+        <w:tabs>
+          <w:tab w:val="left" w:pos="284"/>
+        </w:tabs>
+        <w:spacing w:before="300"/>
+        <w:ind w:left="284" w:hanging="284"/>
+        <w:contextualSpacing w:val="0"/>
+      </w:pPr>
+      <w:r>
+        <w:rPr>
+          <w:lang w:val="bg-BG"/>
+        </w:rPr>
+        <w:t xml:space="preserve">Добавете </w:t>
+      </w:r>
+      <w:r>
+        <w:rPr>
+          <w:b/>
+          <w:bCs/>
+          <w:lang w:val="bg-BG"/>
+        </w:rPr>
+        <w:t>метод-обработчик</w:t>
+      </w:r>
+      <w:r>
+        <w:rPr>
+          <w:lang w:val="bg-BG"/>
+        </w:rPr>
+        <w:t xml:space="preserve"> на бутона </w:t>
+      </w:r>
+      <w:r>
+        <w:rPr>
+          <w:rFonts w:ascii="Consolas" w:hAnsi="Consolas" w:cs="Consolas"/>
+          <w:b/>
+          <w:bCs/>
+        </w:rPr>
+        <w:t>buttonDisplayRooms</w:t>
+      </w:r>
+      <w:r>
+        <w:rPr>
+          <w:b/>
+          <w:bCs/>
+        </w:rPr>
+        <w:t xml:space="preserve"> </w:t>
+      </w:r>
+      <w:r>
+        <w:rPr>
+          <w:lang w:val="bg-BG"/>
+        </w:rPr>
+        <w:t xml:space="preserve">при събитието </w:t>
+      </w:r>
+      <w:r>
+        <w:rPr>
+          <w:rFonts w:ascii="Consolas" w:hAnsi="Consolas" w:cs="Consolas"/>
+          <w:b/>
+          <w:bCs/>
+        </w:rPr>
+        <w:t>Click</w:t>
+      </w:r>
+      <w:r>
+        <w:rPr>
+          <w:b/>
+          <w:bCs/>
+        </w:rPr>
+        <w:t xml:space="preserve"> </w:t>
+      </w:r>
+      <w:r>
+        <w:t>(</w:t>
+      </w:r>
+      <w:r>
+        <w:rPr>
+          <w:lang w:val="bg-BG"/>
+        </w:rPr>
+        <w:t>чрез двоен клик в празното пространство)</w:t>
+      </w:r>
+    </w:p>
+    <w:p>
+      <w:pPr>
+        <w:pStyle w:val="ListParagraph"/>
+        <w:numPr>
+          <w:ilvl w:val="0"/>
+          <w:numId w:val="47"/>
+        </w:numPr>
+        <w:spacing w:before="0" w:after="200"/>
+        <w:ind w:left="284" w:hanging="284"/>
+        <w:contextualSpacing w:val="0"/>
+      </w:pPr>
+      <w:r>
+        <w:t xml:space="preserve">Добавете код в метода-обработчик, който да визуализира </w:t>
+      </w:r>
+      <w:r>
+        <w:rPr>
+          <w:lang w:val="bg-BG"/>
+        </w:rPr>
+        <w:t xml:space="preserve">пирамидата в </w:t>
+      </w:r>
+      <w:r>
+        <w:rPr>
+          <w:rFonts w:ascii="Consolas" w:hAnsi="Consolas" w:cs="Consolas"/>
+          <w:b/>
+          <w:bCs/>
+        </w:rPr>
+        <w:t>labelPyramid</w:t>
+      </w:r>
+    </w:p>
+    <w:p>
+      <w:pPr>
+        <w:pStyle w:val="ListParagraph"/>
+        <w:numPr>
+          <w:ilvl w:val="0"/>
+          <w:numId w:val="47"/>
+        </w:numPr>
+        <w:spacing w:before="0" w:after="200"/>
+        <w:ind w:left="284" w:hanging="284"/>
+        <w:contextualSpacing w:val="0"/>
+      </w:pPr>
+      <w:r>
+        <w:rPr>
+          <w:bCs/>
+          <w:lang w:val="bg-BG"/>
+        </w:rPr>
+        <w:t>Старт</w:t>
+      </w:r>
+      <w:r>
+        <w:rPr>
+          <w:bCs/>
+          <w:lang w:val="bg-BG"/>
+        </w:rPr>
+        <w:t xml:space="preserve">ирайте приложението с </w:t>
+      </w:r>
+      <w:r>
+        <w:rPr>
+          <w:b/>
+        </w:rPr>
+        <w:t xml:space="preserve">[Ctrl + F5] </w:t>
+      </w:r>
+      <w:r>
+        <w:rPr>
+          <w:bCs/>
+          <w:lang w:val="bg-BG"/>
+        </w:rPr>
+        <w:t>и го тествайте:</w:t>
+      </w:r>
+    </w:p>
+    <w:p>
+      <w:pPr>
+        <w:spacing w:before="0" w:after="200"/>
+        <w:ind w:left="284"/>
+      </w:pPr>
+      <w:r>
+        <w:rPr>
+          <w:noProof/>
+        </w:rPr>
+        <w:lastRenderedPageBreak/>
+        <w:drawing>
+          <wp:inline distT="0" distB="0" distL="0" distR="0" wp14:anchorId="49317822" wp14:editId="7E95C8B1">
+            <wp:extent cx="3025302" cy="2704976"/>
+            <wp:effectExtent l="0" t="0" r="0" b="0"/>
+            <wp:docPr id="11" name="Picture 11" descr="Graphical user interface&#10;&#10;Description automatically generated"/>
+            <wp:cNvGraphicFramePr>
+              <a:graphicFrameLocks xmlns:a="http://schemas.openxmlformats.org/drawingml/2006/main" noChangeAspect="1"/>
+            </wp:cNvGraphicFramePr>
+            <a:graphic xmlns:a="http://schemas.openxmlformats.org/drawingml/2006/main">
+              <a:graphicData uri="http://schemas.openxmlformats.org/drawingml/2006/picture">
+                <pic:pic xmlns:pic="http://schemas.openxmlformats.org/drawingml/2006/picture">
+                  <pic:nvPicPr>
+                    <pic:cNvPr id="11" name="Picture 11" descr="Graphical user interface&#10;&#10;Description automatically generated"/>
+                    <pic:cNvPicPr/>
+                  </pic:nvPicPr>
+                  <pic:blipFill>
+                    <a:blip r:embed="rId15"/>
+                    <a:stretch>
+                      <a:fillRect/>
+                    </a:stretch>
+                  </pic:blipFill>
+                  <pic:spPr>
+                    <a:xfrm>
+                      <a:off x="0" y="0"/>
+                      <a:ext cx="3037008" cy="2715443"/>
+                    </a:xfrm>
+                    <a:prstGeom prst="rect">
+                      <a:avLst/>
+                    </a:prstGeom>
+                  </pic:spPr>
+                </pic:pic>
+              </a:graphicData>
+            </a:graphic>
+          </wp:inline>
+        </w:drawing>
+      </w:r>
+      <w:r>
+        <w:rPr>
+          <w:noProof/>
+        </w:rPr>
+        <w:t xml:space="preserve"> </w:t>
+      </w:r>
+      <w:r>
+        <w:rPr>
+          <w:noProof/>
+        </w:rPr>
+        <w:drawing>
+          <wp:inline distT="0" distB="0" distL="0" distR="0" wp14:anchorId="12D92F25" wp14:editId="077B23AE">
+            <wp:extent cx="3025140" cy="2696899"/>
+            <wp:effectExtent l="0" t="0" r="0" b="0"/>
+            <wp:docPr id="14" name="Picture 14" descr="Graphical user interface, application&#10;&#10;Description automatically generated"/>
+            <wp:cNvGraphicFramePr>
+              <a:graphicFrameLocks xmlns:a="http://schemas.openxmlformats.org/drawingml/2006/main" noChangeAspect="1"/>
+            </wp:cNvGraphicFramePr>
+            <a:graphic xmlns:a="http://schemas.openxmlformats.org/drawingml/2006/main">
+              <a:graphicData uri="http://schemas.openxmlformats.org/drawingml/2006/picture">
+                <pic:pic xmlns:pic="http://schemas.openxmlformats.org/drawingml/2006/picture">
+                  <pic:nvPicPr>
+                    <pic:cNvPr id="14" name="Picture 14" descr="Graphical user interface, application&#10;&#10;Description automatically generated"/>
+                    <pic:cNvPicPr/>
+                  </pic:nvPicPr>
+                  <pic:blipFill>
+                    <a:blip r:embed="rId16"/>
+                    <a:stretch>
+                      <a:fillRect/>
+                    </a:stretch>
+                  </pic:blipFill>
+                  <pic:spPr>
+                    <a:xfrm>
+                      <a:off x="0" y="0"/>
+                      <a:ext cx="3034410" cy="2705163"/>
+                    </a:xfrm>
+                    <a:prstGeom prst="rect">
+                      <a:avLst/>
+                    </a:prstGeom>
+                  </pic:spPr>
+                </pic:pic>
+              </a:graphicData>
+            </a:graphic>
+          </wp:inline>
+        </w:drawing>
+      </w:r>
+    </w:p>
+    <w:p>
+      <w:pPr>
+        <w:pStyle w:val="ListParagraph"/>
+        <w:tabs>
+          <w:tab w:val="left" w:pos="284"/>
+        </w:tabs>
+        <w:ind w:left="284"/>
+      </w:pPr>
+    </w:p>
+    <w:p>
+      <w:pPr>
+        <w:pStyle w:val="Heading2"/>
+        <w:rPr>
+          <w:lang w:val="bg-BG"/>
+        </w:rPr>
+      </w:pPr>
+      <w:r>
         <w:rPr>
           <w:lang w:val="bg-BG"/>
         </w:rPr>
@@ -37342,7 +38368,6 @@
                 <w:noProof/>
                 <w:highlight w:val="green"/>
               </w:rPr>
-              <w:lastRenderedPageBreak/>
               <w:t>4</w:t>
             </w:r>
           </w:p>
@@ -37386,7 +38411,6 @@
                 <w:rFonts w:ascii="Consolas" w:eastAsia="Calibri" w:hAnsi="Consolas" w:cs="Times New Roman"/>
                 <w:noProof/>
               </w:rPr>
-              <w:lastRenderedPageBreak/>
               <w:t>Sum of all prime numbers is: 29</w:t>
             </w:r>
           </w:p>
@@ -37493,7 +38517,6 @@
               <w:rPr>
                 <w:lang w:val="bg-BG"/>
               </w:rPr>
-              <w:lastRenderedPageBreak/>
               <w:t xml:space="preserve">Числото </w:t>
             </w:r>
             <w:r>
@@ -37695,7 +38718,6 @@
                 <w:b/>
                 <w:lang w:val="bg-BG"/>
               </w:rPr>
-              <w:lastRenderedPageBreak/>
               <w:t>Вход</w:t>
             </w:r>
           </w:p>
@@ -37822,6 +38844,7 @@
                 <w:rFonts w:ascii="Consolas" w:hAnsi="Consolas"/>
                 <w:noProof/>
               </w:rPr>
+              <w:lastRenderedPageBreak/>
               <w:t>30</w:t>
             </w:r>
           </w:p>
@@ -39330,7 +40353,6 @@
                 <w:rFonts w:ascii="Consolas" w:eastAsia="Calibri" w:hAnsi="Consolas" w:cs="Times New Roman"/>
                 <w:noProof/>
               </w:rPr>
-              <w:lastRenderedPageBreak/>
               <w:t>3</w:t>
             </w:r>
           </w:p>
@@ -39816,6 +40838,7 @@
         <w:rPr>
           <w:lang w:val="bg-BG"/>
         </w:rPr>
+        <w:lastRenderedPageBreak/>
         <w:t>Генератор за пароли</w:t>
       </w:r>
     </w:p>
@@ -40750,7 +41773,6 @@
         <w:rPr>
           <w:lang w:val="bg-BG"/>
         </w:rPr>
-        <w:lastRenderedPageBreak/>
         <w:t>Специални числа</w:t>
       </w:r>
     </w:p>
@@ -41186,6 +42208,7 @@
         <w:rPr>
           <w:lang w:val="bg-BG"/>
         </w:rPr>
+        <w:lastRenderedPageBreak/>
         <w:t>Вход</w:t>
       </w:r>
     </w:p>
@@ -41836,8 +42859,8 @@
       </w:pPr>
     </w:p>
     <w:sectPr>
-      <w:headerReference w:type="default" r:id="rId13"/>
-      <w:footerReference w:type="default" r:id="rId14"/>
+      <w:headerReference w:type="default" r:id="rId17"/>
+      <w:footerReference w:type="default" r:id="rId18"/>
       <w:pgSz w:w="11909" w:h="16834" w:code="9"/>
       <w:pgMar w:top="567" w:right="737" w:bottom="1077" w:left="737" w:header="567" w:footer="794" w:gutter="0"/>
       <w:cols w:space="720"/>
@@ -41848,7 +42871,7 @@
 </file>
 
 <file path=word/endnotes.xml><?xml version="1.0" encoding="utf-8"?>
-<w:endnotes xmlns:wpc="http://schemas.microsoft.com/office/word/2010/wordprocessingCanvas" xmlns:cx="http://schemas.microsoft.com/office/drawing/2014/chartex" xmlns:cx1="http://schemas.microsoft.com/office/drawing/2015/9/8/chartex" xmlns:cx2="http://schemas.microsoft.com/office/drawing/2015/10/21/chartex" xmlns:cx3="http://schemas.microsoft.com/office/drawing/2016/5/9/chartex" xmlns:cx4="http://schemas.microsoft.com/office/drawing/2016/5/10/chartex" xmlns:cx5="http://schemas.microsoft.com/office/drawing/2016/5/11/chartex" xmlns:cx6="http://schemas.microsoft.com/office/drawing/2016/5/12/chartex" xmlns:cx7="http://schemas.microsoft.com/office/drawing/2016/5/13/chartex" xmlns:cx8="http://schemas.microsoft.com/office/drawing/2016/5/14/chartex" xmlns:mc="http://schemas.openxmlformats.org/markup-compatibility/2006" xmlns:aink="http://schemas.microsoft.com/office/drawing/2016/ink" xmlns:am3d="http://schemas.microsoft.com/office/drawing/2017/model3d" xmlns:o="urn:schemas-microsoft-com:office:office" xmlns:oel="http://schemas.microsoft.com/office/2019/extlst" xmlns:r="http://schemas.openxmlformats.org/officeDocument/2006/relationships" xmlns:m="http://schemas.openxmlformats.org/officeDocument/2006/math" xmlns:v="urn:schemas-microsoft-com:vml" xmlns:wp14="http://schemas.microsoft.com/office/word/2010/wordprocessingDrawing" xmlns:wp="http://schemas.openxmlformats.org/drawingml/2006/wordprocessingDrawing" xmlns:w10="urn:schemas-microsoft-com:office:word" xmlns:w="http://schemas.openxmlformats.org/wordprocessingml/2006/main" xmlns:w14="http://schemas.microsoft.com/office/word/2010/wordml" xmlns:w15="http://schemas.microsoft.com/office/word/2012/wordml" xmlns:w16cex="http://schemas.microsoft.com/office/word/2018/wordml/cex" xmlns:w16cid="http://schemas.microsoft.com/office/word/2016/wordml/cid" xmlns:w16="http://schemas.microsoft.com/office/word/2018/wordml" xmlns:w16sdtdh="http://schemas.microsoft.com/office/word/2020/wordml/sdtdatahash" xmlns:w16se="http://schemas.microsoft.com/office/word/2015/wordml/symex" xmlns:wpg="http://schemas.microsoft.com/office/word/2010/wordprocessingGroup" xmlns:wpi="http://schemas.microsoft.com/office/word/2010/wordprocessingInk" xmlns:wne="http://schemas.microsoft.com/office/word/2006/wordml" xmlns:wps="http://schemas.microsoft.com/office/word/2010/wordprocessingShape" mc:Ignorable="w14 w15 w16se w16cid w16 w16cex w16sdtdh wp14">
+<w:endnotes xmlns:wpc="http://schemas.microsoft.com/office/word/2010/wordprocessingCanvas" xmlns:cx="http://schemas.microsoft.com/office/drawing/2014/chartex" xmlns:cx1="http://schemas.microsoft.com/office/drawing/2015/9/8/chartex" xmlns:cx2="http://schemas.microsoft.com/office/drawing/2015/10/21/chartex" xmlns:cx3="http://schemas.microsoft.com/office/drawing/2016/5/9/chartex" xmlns:cx4="http://schemas.microsoft.com/office/drawing/2016/5/10/chartex" xmlns:cx5="http://schemas.microsoft.com/office/drawing/2016/5/11/chartex" xmlns:cx6="http://schemas.microsoft.com/office/drawing/2016/5/12/chartex" xmlns:cx7="http://schemas.microsoft.com/office/drawing/2016/5/13/chartex" xmlns:cx8="http://schemas.microsoft.com/office/drawing/2016/5/14/chartex" xmlns:mc="http://schemas.openxmlformats.org/markup-compatibility/2006" xmlns:aink="http://schemas.microsoft.com/office/drawing/2016/ink" xmlns:am3d="http://schemas.microsoft.com/office/drawing/2017/model3d" xmlns:o="urn:schemas-microsoft-com:office:office" xmlns:oel="http://schemas.microsoft.com/office/2019/extlst" xmlns:r="http://schemas.openxmlformats.org/officeDocument/2006/relationships" xmlns:m="http://schemas.openxmlformats.org/officeDocument/2006/math" xmlns:v="urn:schemas-microsoft-com:vml" xmlns:wp14="http://schemas.microsoft.com/office/word/2010/wordprocessingDrawing" xmlns:wp="http://schemas.openxmlformats.org/drawingml/2006/wordprocessingDrawing" xmlns:w10="urn:schemas-microsoft-com:office:word" xmlns:w="http://schemas.openxmlformats.org/wordprocessingml/2006/main" xmlns:w14="http://schemas.microsoft.com/office/word/2010/wordml" xmlns:w15="http://schemas.microsoft.com/office/word/2012/wordml" xmlns:w16cex="http://schemas.microsoft.com/office/word/2018/wordml/cex" xmlns:w16cid="http://schemas.microsoft.com/office/word/2016/wordml/cid" xmlns:w16="http://schemas.microsoft.com/office/word/2018/wordml" xmlns:w16du="http://schemas.microsoft.com/office/word/2023/wordml/word16du" xmlns:w16sdtdh="http://schemas.microsoft.com/office/word/2020/wordml/sdtdatahash" xmlns:w16se="http://schemas.microsoft.com/office/word/2015/wordml/symex" xmlns:wpg="http://schemas.microsoft.com/office/word/2010/wordprocessingGroup" xmlns:wpi="http://schemas.microsoft.com/office/word/2010/wordprocessingInk" xmlns:wne="http://schemas.microsoft.com/office/word/2006/wordml" xmlns:wps="http://schemas.microsoft.com/office/word/2010/wordprocessingShape" mc:Ignorable="w14 w15 w16se w16cid w16 w16cex w16sdtdh wp14">
   <w:endnote w:type="separator" w:id="-1">
     <w:p>
       <w:pPr>
@@ -41873,7 +42896,7 @@
 </file>
 
 <file path=word/footer1.xml><?xml version="1.0" encoding="utf-8"?>
-<w:ftr xmlns:wpc="http://schemas.microsoft.com/office/word/2010/wordprocessingCanvas" xmlns:cx="http://schemas.microsoft.com/office/drawing/2014/chartex" xmlns:cx1="http://schemas.microsoft.com/office/drawing/2015/9/8/chartex" xmlns:cx2="http://schemas.microsoft.com/office/drawing/2015/10/21/chartex" xmlns:cx3="http://schemas.microsoft.com/office/drawing/2016/5/9/chartex" xmlns:cx4="http://schemas.microsoft.com/office/drawing/2016/5/10/chartex" xmlns:cx5="http://schemas.microsoft.com/office/drawing/2016/5/11/chartex" xmlns:cx6="http://schemas.microsoft.com/office/drawing/2016/5/12/chartex" xmlns:cx7="http://schemas.microsoft.com/office/drawing/2016/5/13/chartex" xmlns:cx8="http://schemas.microsoft.com/office/drawing/2016/5/14/chartex" xmlns:mc="http://schemas.openxmlformats.org/markup-compatibility/2006" xmlns:aink="http://schemas.microsoft.com/office/drawing/2016/ink" xmlns:am3d="http://schemas.microsoft.com/office/drawing/2017/model3d" xmlns:o="urn:schemas-microsoft-com:office:office" xmlns:oel="http://schemas.microsoft.com/office/2019/extlst" xmlns:r="http://schemas.openxmlformats.org/officeDocument/2006/relationships" xmlns:m="http://schemas.openxmlformats.org/officeDocument/2006/math" xmlns:v="urn:schemas-microsoft-com:vml" xmlns:wp14="http://schemas.microsoft.com/office/word/2010/wordprocessingDrawing" xmlns:wp="http://schemas.openxmlformats.org/drawingml/2006/wordprocessingDrawing" xmlns:w10="urn:schemas-microsoft-com:office:word" xmlns:w="http://schemas.openxmlformats.org/wordprocessingml/2006/main" xmlns:w14="http://schemas.microsoft.com/office/word/2010/wordml" xmlns:w15="http://schemas.microsoft.com/office/word/2012/wordml" xmlns:w16cex="http://schemas.microsoft.com/office/word/2018/wordml/cex" xmlns:w16cid="http://schemas.microsoft.com/office/word/2016/wordml/cid" xmlns:w16="http://schemas.microsoft.com/office/word/2018/wordml" xmlns:w16sdtdh="http://schemas.microsoft.com/office/word/2020/wordml/sdtdatahash" xmlns:w16se="http://schemas.microsoft.com/office/word/2015/wordml/symex" xmlns:wpg="http://schemas.microsoft.com/office/word/2010/wordprocessingGroup" xmlns:wpi="http://schemas.microsoft.com/office/word/2010/wordprocessingInk" xmlns:wne="http://schemas.microsoft.com/office/word/2006/wordml" xmlns:wps="http://schemas.microsoft.com/office/word/2010/wordprocessingShape" mc:Ignorable="w14 w15 w16se w16cid w16 w16cex w16sdtdh wp14">
+<w:ftr xmlns:wpc="http://schemas.microsoft.com/office/word/2010/wordprocessingCanvas" xmlns:cx="http://schemas.microsoft.com/office/drawing/2014/chartex" xmlns:cx1="http://schemas.microsoft.com/office/drawing/2015/9/8/chartex" xmlns:cx2="http://schemas.microsoft.com/office/drawing/2015/10/21/chartex" xmlns:cx3="http://schemas.microsoft.com/office/drawing/2016/5/9/chartex" xmlns:cx4="http://schemas.microsoft.com/office/drawing/2016/5/10/chartex" xmlns:cx5="http://schemas.microsoft.com/office/drawing/2016/5/11/chartex" xmlns:cx6="http://schemas.microsoft.com/office/drawing/2016/5/12/chartex" xmlns:cx7="http://schemas.microsoft.com/office/drawing/2016/5/13/chartex" xmlns:cx8="http://schemas.microsoft.com/office/drawing/2016/5/14/chartex" xmlns:mc="http://schemas.openxmlformats.org/markup-compatibility/2006" xmlns:aink="http://schemas.microsoft.com/office/drawing/2016/ink" xmlns:am3d="http://schemas.microsoft.com/office/drawing/2017/model3d" xmlns:o="urn:schemas-microsoft-com:office:office" xmlns:oel="http://schemas.microsoft.com/office/2019/extlst" xmlns:r="http://schemas.openxmlformats.org/officeDocument/2006/relationships" xmlns:m="http://schemas.openxmlformats.org/officeDocument/2006/math" xmlns:v="urn:schemas-microsoft-com:vml" xmlns:wp14="http://schemas.microsoft.com/office/word/2010/wordprocessingDrawing" xmlns:wp="http://schemas.openxmlformats.org/drawingml/2006/wordprocessingDrawing" xmlns:w10="urn:schemas-microsoft-com:office:word" xmlns:w="http://schemas.openxmlformats.org/wordprocessingml/2006/main" xmlns:w14="http://schemas.microsoft.com/office/word/2010/wordml" xmlns:w15="http://schemas.microsoft.com/office/word/2012/wordml" xmlns:w16cex="http://schemas.microsoft.com/office/word/2018/wordml/cex" xmlns:w16cid="http://schemas.microsoft.com/office/word/2016/wordml/cid" xmlns:w16="http://schemas.microsoft.com/office/word/2018/wordml" xmlns:w16du="http://schemas.microsoft.com/office/word/2023/wordml/word16du" xmlns:w16sdtdh="http://schemas.microsoft.com/office/word/2020/wordml/sdtdatahash" xmlns:w16se="http://schemas.microsoft.com/office/word/2015/wordml/symex" xmlns:wpg="http://schemas.microsoft.com/office/word/2010/wordprocessingGroup" xmlns:wpi="http://schemas.microsoft.com/office/word/2010/wordprocessingInk" xmlns:wne="http://schemas.microsoft.com/office/word/2006/wordml" xmlns:wps="http://schemas.microsoft.com/office/word/2010/wordprocessingShape" mc:Ignorable="w14 w15 w16se w16cid w16 w16cex w16sdtdh wp14">
   <w:p>
     <w:pPr>
       <w:pStyle w:val="Footer"/>
@@ -42754,7 +43777,7 @@
                         <w:szCs w:val="17"/>
                       </w:rPr>
                     </w:pPr>
-                    <w:bookmarkStart w:id="11" w:name="_Hlk24191091"/>
+                    <w:bookmarkStart w:id="10" w:name="_Hlk24191091"/>
                     <w:r>
                       <w:rPr>
                         <w:sz w:val="17"/>
@@ -42762,21 +43785,12 @@
                       </w:rPr>
                       <w:t xml:space="preserve">© </w:t>
                     </w:r>
-                    <w:proofErr w:type="spellStart"/>
                     <w:r>
                       <w:rPr>
                         <w:sz w:val="17"/>
                         <w:szCs w:val="17"/>
                       </w:rPr>
-                      <w:t>SoftUni</w:t>
-                    </w:r>
-                    <w:proofErr w:type="spellEnd"/>
-                    <w:r>
-                      <w:rPr>
-                        <w:sz w:val="17"/>
-                        <w:szCs w:val="17"/>
-                      </w:rPr>
-                      <w:t xml:space="preserve"> – </w:t>
+                      <w:t xml:space="preserve">SoftUni – </w:t>
                     </w:r>
                     <w:hyperlink r:id="rId20" w:history="1">
                       <w:r>
@@ -42881,7 +43895,7 @@
                       <w:t>.</w:t>
                     </w:r>
                   </w:p>
-                  <w:bookmarkEnd w:id="11"/>
+                  <w:bookmarkEnd w:id="10"/>
                   <w:p>
                     <w:pPr>
                       <w:spacing w:line="240" w:lineRule="auto"/>
@@ -43870,7 +44884,7 @@
 </file>
 
 <file path=word/footnotes.xml><?xml version="1.0" encoding="utf-8"?>
-<w:footnotes xmlns:wpc="http://schemas.microsoft.com/office/word/2010/wordprocessingCanvas" xmlns:cx="http://schemas.microsoft.com/office/drawing/2014/chartex" xmlns:cx1="http://schemas.microsoft.com/office/drawing/2015/9/8/chartex" xmlns:cx2="http://schemas.microsoft.com/office/drawing/2015/10/21/chartex" xmlns:cx3="http://schemas.microsoft.com/office/drawing/2016/5/9/chartex" xmlns:cx4="http://schemas.microsoft.com/office/drawing/2016/5/10/chartex" xmlns:cx5="http://schemas.microsoft.com/office/drawing/2016/5/11/chartex" xmlns:cx6="http://schemas.microsoft.com/office/drawing/2016/5/12/chartex" xmlns:cx7="http://schemas.microsoft.com/office/drawing/2016/5/13/chartex" xmlns:cx8="http://schemas.microsoft.com/office/drawing/2016/5/14/chartex" xmlns:mc="http://schemas.openxmlformats.org/markup-compatibility/2006" xmlns:aink="http://schemas.microsoft.com/office/drawing/2016/ink" xmlns:am3d="http://schemas.microsoft.com/office/drawing/2017/model3d" xmlns:o="urn:schemas-microsoft-com:office:office" xmlns:oel="http://schemas.microsoft.com/office/2019/extlst" xmlns:r="http://schemas.openxmlformats.org/officeDocument/2006/relationships" xmlns:m="http://schemas.openxmlformats.org/officeDocument/2006/math" xmlns:v="urn:schemas-microsoft-com:vml" xmlns:wp14="http://schemas.microsoft.com/office/word/2010/wordprocessingDrawing" xmlns:wp="http://schemas.openxmlformats.org/drawingml/2006/wordprocessingDrawing" xmlns:w10="urn:schemas-microsoft-com:office:word" xmlns:w="http://schemas.openxmlformats.org/wordprocessingml/2006/main" xmlns:w14="http://schemas.microsoft.com/office/word/2010/wordml" xmlns:w15="http://schemas.microsoft.com/office/word/2012/wordml" xmlns:w16cex="http://schemas.microsoft.com/office/word/2018/wordml/cex" xmlns:w16cid="http://schemas.microsoft.com/office/word/2016/wordml/cid" xmlns:w16="http://schemas.microsoft.com/office/word/2018/wordml" xmlns:w16sdtdh="http://schemas.microsoft.com/office/word/2020/wordml/sdtdatahash" xmlns:w16se="http://schemas.microsoft.com/office/word/2015/wordml/symex" xmlns:wpg="http://schemas.microsoft.com/office/word/2010/wordprocessingGroup" xmlns:wpi="http://schemas.microsoft.com/office/word/2010/wordprocessingInk" xmlns:wne="http://schemas.microsoft.com/office/word/2006/wordml" xmlns:wps="http://schemas.microsoft.com/office/word/2010/wordprocessingShape" mc:Ignorable="w14 w15 w16se w16cid w16 w16cex w16sdtdh wp14">
+<w:footnotes xmlns:wpc="http://schemas.microsoft.com/office/word/2010/wordprocessingCanvas" xmlns:cx="http://schemas.microsoft.com/office/drawing/2014/chartex" xmlns:cx1="http://schemas.microsoft.com/office/drawing/2015/9/8/chartex" xmlns:cx2="http://schemas.microsoft.com/office/drawing/2015/10/21/chartex" xmlns:cx3="http://schemas.microsoft.com/office/drawing/2016/5/9/chartex" xmlns:cx4="http://schemas.microsoft.com/office/drawing/2016/5/10/chartex" xmlns:cx5="http://schemas.microsoft.com/office/drawing/2016/5/11/chartex" xmlns:cx6="http://schemas.microsoft.com/office/drawing/2016/5/12/chartex" xmlns:cx7="http://schemas.microsoft.com/office/drawing/2016/5/13/chartex" xmlns:cx8="http://schemas.microsoft.com/office/drawing/2016/5/14/chartex" xmlns:mc="http://schemas.openxmlformats.org/markup-compatibility/2006" xmlns:aink="http://schemas.microsoft.com/office/drawing/2016/ink" xmlns:am3d="http://schemas.microsoft.com/office/drawing/2017/model3d" xmlns:o="urn:schemas-microsoft-com:office:office" xmlns:oel="http://schemas.microsoft.com/office/2019/extlst" xmlns:r="http://schemas.openxmlformats.org/officeDocument/2006/relationships" xmlns:m="http://schemas.openxmlformats.org/officeDocument/2006/math" xmlns:v="urn:schemas-microsoft-com:vml" xmlns:wp14="http://schemas.microsoft.com/office/word/2010/wordprocessingDrawing" xmlns:wp="http://schemas.openxmlformats.org/drawingml/2006/wordprocessingDrawing" xmlns:w10="urn:schemas-microsoft-com:office:word" xmlns:w="http://schemas.openxmlformats.org/wordprocessingml/2006/main" xmlns:w14="http://schemas.microsoft.com/office/word/2010/wordml" xmlns:w15="http://schemas.microsoft.com/office/word/2012/wordml" xmlns:w16cex="http://schemas.microsoft.com/office/word/2018/wordml/cex" xmlns:w16cid="http://schemas.microsoft.com/office/word/2016/wordml/cid" xmlns:w16="http://schemas.microsoft.com/office/word/2018/wordml" xmlns:w16du="http://schemas.microsoft.com/office/word/2023/wordml/word16du" xmlns:w16sdtdh="http://schemas.microsoft.com/office/word/2020/wordml/sdtdatahash" xmlns:w16se="http://schemas.microsoft.com/office/word/2015/wordml/symex" xmlns:wpg="http://schemas.microsoft.com/office/word/2010/wordprocessingGroup" xmlns:wpi="http://schemas.microsoft.com/office/word/2010/wordprocessingInk" xmlns:wne="http://schemas.microsoft.com/office/word/2006/wordml" xmlns:wps="http://schemas.microsoft.com/office/word/2010/wordprocessingShape" mc:Ignorable="w14 w15 w16se w16cid w16 w16cex w16sdtdh wp14">
   <w:footnote w:type="separator" w:id="-1">
     <w:p>
       <w:pPr>
@@ -43895,7 +44909,7 @@
 </file>
 
 <file path=word/header1.xml><?xml version="1.0" encoding="utf-8"?>
-<w:hdr xmlns:wpc="http://schemas.microsoft.com/office/word/2010/wordprocessingCanvas" xmlns:cx="http://schemas.microsoft.com/office/drawing/2014/chartex" xmlns:cx1="http://schemas.microsoft.com/office/drawing/2015/9/8/chartex" xmlns:cx2="http://schemas.microsoft.com/office/drawing/2015/10/21/chartex" xmlns:cx3="http://schemas.microsoft.com/office/drawing/2016/5/9/chartex" xmlns:cx4="http://schemas.microsoft.com/office/drawing/2016/5/10/chartex" xmlns:cx5="http://schemas.microsoft.com/office/drawing/2016/5/11/chartex" xmlns:cx6="http://schemas.microsoft.com/office/drawing/2016/5/12/chartex" xmlns:cx7="http://schemas.microsoft.com/office/drawing/2016/5/13/chartex" xmlns:cx8="http://schemas.microsoft.com/office/drawing/2016/5/14/chartex" xmlns:mc="http://schemas.openxmlformats.org/markup-compatibility/2006" xmlns:aink="http://schemas.microsoft.com/office/drawing/2016/ink" xmlns:am3d="http://schemas.microsoft.com/office/drawing/2017/model3d" xmlns:o="urn:schemas-microsoft-com:office:office" xmlns:oel="http://schemas.microsoft.com/office/2019/extlst" xmlns:r="http://schemas.openxmlformats.org/officeDocument/2006/relationships" xmlns:m="http://schemas.openxmlformats.org/officeDocument/2006/math" xmlns:v="urn:schemas-microsoft-com:vml" xmlns:wp14="http://schemas.microsoft.com/office/word/2010/wordprocessingDrawing" xmlns:wp="http://schemas.openxmlformats.org/drawingml/2006/wordprocessingDrawing" xmlns:w10="urn:schemas-microsoft-com:office:word" xmlns:w="http://schemas.openxmlformats.org/wordprocessingml/2006/main" xmlns:w14="http://schemas.microsoft.com/office/word/2010/wordml" xmlns:w15="http://schemas.microsoft.com/office/word/2012/wordml" xmlns:w16cex="http://schemas.microsoft.com/office/word/2018/wordml/cex" xmlns:w16cid="http://schemas.microsoft.com/office/word/2016/wordml/cid" xmlns:w16="http://schemas.microsoft.com/office/word/2018/wordml" xmlns:w16sdtdh="http://schemas.microsoft.com/office/word/2020/wordml/sdtdatahash" xmlns:w16se="http://schemas.microsoft.com/office/word/2015/wordml/symex" xmlns:wpg="http://schemas.microsoft.com/office/word/2010/wordprocessingGroup" xmlns:wpi="http://schemas.microsoft.com/office/word/2010/wordprocessingInk" xmlns:wne="http://schemas.microsoft.com/office/word/2006/wordml" xmlns:wps="http://schemas.microsoft.com/office/word/2010/wordprocessingShape" mc:Ignorable="w14 w15 w16se w16cid w16 w16cex w16sdtdh wp14">
+<w:hdr xmlns:wpc="http://schemas.microsoft.com/office/word/2010/wordprocessingCanvas" xmlns:cx="http://schemas.microsoft.com/office/drawing/2014/chartex" xmlns:cx1="http://schemas.microsoft.com/office/drawing/2015/9/8/chartex" xmlns:cx2="http://schemas.microsoft.com/office/drawing/2015/10/21/chartex" xmlns:cx3="http://schemas.microsoft.com/office/drawing/2016/5/9/chartex" xmlns:cx4="http://schemas.microsoft.com/office/drawing/2016/5/10/chartex" xmlns:cx5="http://schemas.microsoft.com/office/drawing/2016/5/11/chartex" xmlns:cx6="http://schemas.microsoft.com/office/drawing/2016/5/12/chartex" xmlns:cx7="http://schemas.microsoft.com/office/drawing/2016/5/13/chartex" xmlns:cx8="http://schemas.microsoft.com/office/drawing/2016/5/14/chartex" xmlns:mc="http://schemas.openxmlformats.org/markup-compatibility/2006" xmlns:aink="http://schemas.microsoft.com/office/drawing/2016/ink" xmlns:am3d="http://schemas.microsoft.com/office/drawing/2017/model3d" xmlns:o="urn:schemas-microsoft-com:office:office" xmlns:oel="http://schemas.microsoft.com/office/2019/extlst" xmlns:r="http://schemas.openxmlformats.org/officeDocument/2006/relationships" xmlns:m="http://schemas.openxmlformats.org/officeDocument/2006/math" xmlns:v="urn:schemas-microsoft-com:vml" xmlns:wp14="http://schemas.microsoft.com/office/word/2010/wordprocessingDrawing" xmlns:wp="http://schemas.openxmlformats.org/drawingml/2006/wordprocessingDrawing" xmlns:w10="urn:schemas-microsoft-com:office:word" xmlns:w="http://schemas.openxmlformats.org/wordprocessingml/2006/main" xmlns:w14="http://schemas.microsoft.com/office/word/2010/wordml" xmlns:w15="http://schemas.microsoft.com/office/word/2012/wordml" xmlns:w16cex="http://schemas.microsoft.com/office/word/2018/wordml/cex" xmlns:w16cid="http://schemas.microsoft.com/office/word/2016/wordml/cid" xmlns:w16="http://schemas.microsoft.com/office/word/2018/wordml" xmlns:w16du="http://schemas.microsoft.com/office/word/2023/wordml/word16du" xmlns:w16sdtdh="http://schemas.microsoft.com/office/word/2020/wordml/sdtdatahash" xmlns:w16se="http://schemas.microsoft.com/office/word/2015/wordml/symex" xmlns:wpg="http://schemas.microsoft.com/office/word/2010/wordprocessingGroup" xmlns:wpi="http://schemas.microsoft.com/office/word/2010/wordprocessingInk" xmlns:wne="http://schemas.microsoft.com/office/word/2006/wordml" xmlns:wps="http://schemas.microsoft.com/office/word/2010/wordprocessingShape" mc:Ignorable="w14 w15 w16se w16cid w16 w16cex w16sdtdh wp14">
   <w:p>
     <w:pPr>
       <w:pStyle w:val="Header"/>
@@ -43906,7 +44920,7 @@
 </file>
 
 <file path=word/numbering.xml><?xml version="1.0" encoding="utf-8"?>
-<w:numbering xmlns:wpc="http://schemas.microsoft.com/office/word/2010/wordprocessingCanvas" xmlns:cx="http://schemas.microsoft.com/office/drawing/2014/chartex" xmlns:cx1="http://schemas.microsoft.com/office/drawing/2015/9/8/chartex" xmlns:cx2="http://schemas.microsoft.com/office/drawing/2015/10/21/chartex" xmlns:cx3="http://schemas.microsoft.com/office/drawing/2016/5/9/chartex" xmlns:cx4="http://schemas.microsoft.com/office/drawing/2016/5/10/chartex" xmlns:cx5="http://schemas.microsoft.com/office/drawing/2016/5/11/chartex" xmlns:cx6="http://schemas.microsoft.com/office/drawing/2016/5/12/chartex" xmlns:cx7="http://schemas.microsoft.com/office/drawing/2016/5/13/chartex" xmlns:cx8="http://schemas.microsoft.com/office/drawing/2016/5/14/chartex" xmlns:mc="http://schemas.openxmlformats.org/markup-compatibility/2006" xmlns:aink="http://schemas.microsoft.com/office/drawing/2016/ink" xmlns:am3d="http://schemas.microsoft.com/office/drawing/2017/model3d" xmlns:o="urn:schemas-microsoft-com:office:office" xmlns:oel="http://schemas.microsoft.com/office/2019/extlst" xmlns:r="http://schemas.openxmlformats.org/officeDocument/2006/relationships" xmlns:m="http://schemas.openxmlformats.org/officeDocument/2006/math" xmlns:v="urn:schemas-microsoft-com:vml" xmlns:wp14="http://schemas.microsoft.com/office/word/2010/wordprocessingDrawing" xmlns:wp="http://schemas.openxmlformats.org/drawingml/2006/wordprocessingDrawing" xmlns:w10="urn:schemas-microsoft-com:office:word" xmlns:w="http://schemas.openxmlformats.org/wordprocessingml/2006/main" xmlns:w14="http://schemas.microsoft.com/office/word/2010/wordml" xmlns:w15="http://schemas.microsoft.com/office/word/2012/wordml" xmlns:w16cex="http://schemas.microsoft.com/office/word/2018/wordml/cex" xmlns:w16cid="http://schemas.microsoft.com/office/word/2016/wordml/cid" xmlns:w16="http://schemas.microsoft.com/office/word/2018/wordml" xmlns:w16sdtdh="http://schemas.microsoft.com/office/word/2020/wordml/sdtdatahash" xmlns:w16se="http://schemas.microsoft.com/office/word/2015/wordml/symex" xmlns:wpg="http://schemas.microsoft.com/office/word/2010/wordprocessingGroup" xmlns:wpi="http://schemas.microsoft.com/office/word/2010/wordprocessingInk" xmlns:wne="http://schemas.microsoft.com/office/word/2006/wordml" xmlns:wps="http://schemas.microsoft.com/office/word/2010/wordprocessingShape" mc:Ignorable="w14 w15 w16se w16cid w16 w16cex w16sdtdh wp14">
+<w:numbering xmlns:wpc="http://schemas.microsoft.com/office/word/2010/wordprocessingCanvas" xmlns:cx="http://schemas.microsoft.com/office/drawing/2014/chartex" xmlns:cx1="http://schemas.microsoft.com/office/drawing/2015/9/8/chartex" xmlns:cx2="http://schemas.microsoft.com/office/drawing/2015/10/21/chartex" xmlns:cx3="http://schemas.microsoft.com/office/drawing/2016/5/9/chartex" xmlns:cx4="http://schemas.microsoft.com/office/drawing/2016/5/10/chartex" xmlns:cx5="http://schemas.microsoft.com/office/drawing/2016/5/11/chartex" xmlns:cx6="http://schemas.microsoft.com/office/drawing/2016/5/12/chartex" xmlns:cx7="http://schemas.microsoft.com/office/drawing/2016/5/13/chartex" xmlns:cx8="http://schemas.microsoft.com/office/drawing/2016/5/14/chartex" xmlns:mc="http://schemas.openxmlformats.org/markup-compatibility/2006" xmlns:aink="http://schemas.microsoft.com/office/drawing/2016/ink" xmlns:am3d="http://schemas.microsoft.com/office/drawing/2017/model3d" xmlns:o="urn:schemas-microsoft-com:office:office" xmlns:oel="http://schemas.microsoft.com/office/2019/extlst" xmlns:r="http://schemas.openxmlformats.org/officeDocument/2006/relationships" xmlns:m="http://schemas.openxmlformats.org/officeDocument/2006/math" xmlns:v="urn:schemas-microsoft-com:vml" xmlns:wp14="http://schemas.microsoft.com/office/word/2010/wordprocessingDrawing" xmlns:wp="http://schemas.openxmlformats.org/drawingml/2006/wordprocessingDrawing" xmlns:w10="urn:schemas-microsoft-com:office:word" xmlns:w="http://schemas.openxmlformats.org/wordprocessingml/2006/main" xmlns:w14="http://schemas.microsoft.com/office/word/2010/wordml" xmlns:w15="http://schemas.microsoft.com/office/word/2012/wordml" xmlns:w16cex="http://schemas.microsoft.com/office/word/2018/wordml/cex" xmlns:w16cid="http://schemas.microsoft.com/office/word/2016/wordml/cid" xmlns:w16="http://schemas.microsoft.com/office/word/2018/wordml" xmlns:w16du="http://schemas.microsoft.com/office/word/2023/wordml/word16du" xmlns:w16sdtdh="http://schemas.microsoft.com/office/word/2020/wordml/sdtdatahash" xmlns:w16se="http://schemas.microsoft.com/office/word/2015/wordml/symex" xmlns:wpg="http://schemas.microsoft.com/office/word/2010/wordprocessingGroup" xmlns:wpi="http://schemas.microsoft.com/office/word/2010/wordprocessingInk" xmlns:wne="http://schemas.microsoft.com/office/word/2006/wordml" xmlns:wps="http://schemas.microsoft.com/office/word/2010/wordprocessingShape" mc:Ignorable="w14 w15 w16se w16cid w16 w16cex w16sdtdh wp14">
   <w:abstractNum w:abstractNumId="0" w15:restartNumberingAfterBreak="0">
     <w:nsid w:val="03CC6A32"/>
     <w:multiLevelType w:val="hybridMultilevel"/>
@@ -44223,6 +45237,97 @@
     </w:lvl>
   </w:abstractNum>
   <w:abstractNum w:abstractNumId="3" w15:restartNumberingAfterBreak="0">
+    <w:nsid w:val="094E1627"/>
+    <w:multiLevelType w:val="hybridMultilevel"/>
+    <w:tmpl w:val="B01832B4"/>
+    <w:lvl w:ilvl="0" w:tplc="AD820008">
+      <w:start w:val="1"/>
+      <w:numFmt w:val="decimal"/>
+      <w:lvlText w:val="%1."/>
+      <w:lvlJc w:val="left"/>
+      <w:pPr>
+        <w:ind w:left="360" w:hanging="360"/>
+      </w:pPr>
+      <w:rPr>
+        <w:rFonts w:hint="default"/>
+        <w:b w:val="0"/>
+        <w:bCs w:val="0"/>
+      </w:rPr>
+    </w:lvl>
+    <w:lvl w:ilvl="1" w:tplc="08090019" w:tentative="1">
+      <w:start w:val="1"/>
+      <w:numFmt w:val="lowerLetter"/>
+      <w:lvlText w:val="%2."/>
+      <w:lvlJc w:val="left"/>
+      <w:pPr>
+        <w:ind w:left="1440" w:hanging="360"/>
+      </w:pPr>
+    </w:lvl>
+    <w:lvl w:ilvl="2" w:tplc="0809001B" w:tentative="1">
+      <w:start w:val="1"/>
+      <w:numFmt w:val="lowerRoman"/>
+      <w:lvlText w:val="%3."/>
+      <w:lvlJc w:val="right"/>
+      <w:pPr>
+        <w:ind w:left="2160" w:hanging="180"/>
+      </w:pPr>
+    </w:lvl>
+    <w:lvl w:ilvl="3" w:tplc="0809000F" w:tentative="1">
+      <w:start w:val="1"/>
+      <w:numFmt w:val="decimal"/>
+      <w:lvlText w:val="%4."/>
+      <w:lvlJc w:val="left"/>
+      <w:pPr>
+        <w:ind w:left="2880" w:hanging="360"/>
+      </w:pPr>
+    </w:lvl>
+    <w:lvl w:ilvl="4" w:tplc="08090019" w:tentative="1">
+      <w:start w:val="1"/>
+      <w:numFmt w:val="lowerLetter"/>
+      <w:lvlText w:val="%5."/>
+      <w:lvlJc w:val="left"/>
+      <w:pPr>
+        <w:ind w:left="3600" w:hanging="360"/>
+      </w:pPr>
+    </w:lvl>
+    <w:lvl w:ilvl="5" w:tplc="0809001B" w:tentative="1">
+      <w:start w:val="1"/>
+      <w:numFmt w:val="lowerRoman"/>
+      <w:lvlText w:val="%6."/>
+      <w:lvlJc w:val="right"/>
+      <w:pPr>
+        <w:ind w:left="4320" w:hanging="180"/>
+      </w:pPr>
+    </w:lvl>
+    <w:lvl w:ilvl="6" w:tplc="0809000F" w:tentative="1">
+      <w:start w:val="1"/>
+      <w:numFmt w:val="decimal"/>
+      <w:lvlText w:val="%7."/>
+      <w:lvlJc w:val="left"/>
+      <w:pPr>
+        <w:ind w:left="5040" w:hanging="360"/>
+      </w:pPr>
+    </w:lvl>
+    <w:lvl w:ilvl="7" w:tplc="08090019" w:tentative="1">
+      <w:start w:val="1"/>
+      <w:numFmt w:val="lowerLetter"/>
+      <w:lvlText w:val="%8."/>
+      <w:lvlJc w:val="left"/>
+      <w:pPr>
+        <w:ind w:left="5760" w:hanging="360"/>
+      </w:pPr>
+    </w:lvl>
+    <w:lvl w:ilvl="8" w:tplc="0809001B" w:tentative="1">
+      <w:start w:val="1"/>
+      <w:numFmt w:val="lowerRoman"/>
+      <w:lvlText w:val="%9."/>
+      <w:lvlJc w:val="right"/>
+      <w:pPr>
+        <w:ind w:left="6480" w:hanging="180"/>
+      </w:pPr>
+    </w:lvl>
+  </w:abstractNum>
+  <w:abstractNum w:abstractNumId="4" w15:restartNumberingAfterBreak="0">
     <w:nsid w:val="0FA026AF"/>
     <w:multiLevelType w:val="hybridMultilevel"/>
     <w:tmpl w:val="7FFE911C"/>
@@ -44335,7 +45440,7 @@
       </w:rPr>
     </w:lvl>
   </w:abstractNum>
-  <w:abstractNum w:abstractNumId="4" w15:restartNumberingAfterBreak="0">
+  <w:abstractNum w:abstractNumId="5" w15:restartNumberingAfterBreak="0">
     <w:nsid w:val="139616F5"/>
     <w:multiLevelType w:val="hybridMultilevel"/>
     <w:tmpl w:val="8F94C452"/>
@@ -44448,7 +45553,7 @@
       </w:rPr>
     </w:lvl>
   </w:abstractNum>
-  <w:abstractNum w:abstractNumId="5" w15:restartNumberingAfterBreak="0">
+  <w:abstractNum w:abstractNumId="6" w15:restartNumberingAfterBreak="0">
     <w:nsid w:val="13A00DEC"/>
     <w:multiLevelType w:val="hybridMultilevel"/>
     <w:tmpl w:val="A9E40BD8"/>
@@ -44535,7 +45640,7 @@
       </w:pPr>
     </w:lvl>
   </w:abstractNum>
-  <w:abstractNum w:abstractNumId="6" w15:restartNumberingAfterBreak="0">
+  <w:abstractNum w:abstractNumId="7" w15:restartNumberingAfterBreak="0">
     <w:nsid w:val="13E72A11"/>
     <w:multiLevelType w:val="hybridMultilevel"/>
     <w:tmpl w:val="36C8F5A4"/>
@@ -44648,7 +45753,7 @@
       </w:rPr>
     </w:lvl>
   </w:abstractNum>
-  <w:abstractNum w:abstractNumId="7" w15:restartNumberingAfterBreak="0">
+  <w:abstractNum w:abstractNumId="8" w15:restartNumberingAfterBreak="0">
     <w:nsid w:val="15F57B73"/>
     <w:multiLevelType w:val="hybridMultilevel"/>
     <w:tmpl w:val="4E8CB466"/>
@@ -44737,7 +45842,7 @@
       </w:pPr>
     </w:lvl>
   </w:abstractNum>
-  <w:abstractNum w:abstractNumId="8" w15:restartNumberingAfterBreak="0">
+  <w:abstractNum w:abstractNumId="9" w15:restartNumberingAfterBreak="0">
     <w:nsid w:val="1A5C7A26"/>
     <w:multiLevelType w:val="hybridMultilevel"/>
     <w:tmpl w:val="9710C41E"/>
@@ -44823,7 +45928,7 @@
       </w:pPr>
     </w:lvl>
   </w:abstractNum>
-  <w:abstractNum w:abstractNumId="9" w15:restartNumberingAfterBreak="0">
+  <w:abstractNum w:abstractNumId="10" w15:restartNumberingAfterBreak="0">
     <w:nsid w:val="1AC11B00"/>
     <w:multiLevelType w:val="hybridMultilevel"/>
     <w:tmpl w:val="80187CB0"/>
@@ -44936,7 +46041,7 @@
       </w:rPr>
     </w:lvl>
   </w:abstractNum>
-  <w:abstractNum w:abstractNumId="10" w15:restartNumberingAfterBreak="0">
+  <w:abstractNum w:abstractNumId="11" w15:restartNumberingAfterBreak="0">
     <w:nsid w:val="1D754F7E"/>
     <w:multiLevelType w:val="hybridMultilevel"/>
     <w:tmpl w:val="D67CE9FE"/>
@@ -45049,7 +46154,7 @@
       </w:rPr>
     </w:lvl>
   </w:abstractNum>
-  <w:abstractNum w:abstractNumId="11" w15:restartNumberingAfterBreak="0">
+  <w:abstractNum w:abstractNumId="12" w15:restartNumberingAfterBreak="0">
     <w:nsid w:val="24B90898"/>
     <w:multiLevelType w:val="hybridMultilevel"/>
     <w:tmpl w:val="E39A1138"/>
@@ -45162,7 +46267,7 @@
       </w:rPr>
     </w:lvl>
   </w:abstractNum>
-  <w:abstractNum w:abstractNumId="12" w15:restartNumberingAfterBreak="0">
+  <w:abstractNum w:abstractNumId="13" w15:restartNumberingAfterBreak="0">
     <w:nsid w:val="24C834DC"/>
     <w:multiLevelType w:val="hybridMultilevel"/>
     <w:tmpl w:val="2B247850"/>
@@ -45275,7 +46380,7 @@
       </w:rPr>
     </w:lvl>
   </w:abstractNum>
-  <w:abstractNum w:abstractNumId="13" w15:restartNumberingAfterBreak="0">
+  <w:abstractNum w:abstractNumId="14" w15:restartNumberingAfterBreak="0">
     <w:nsid w:val="25D807DE"/>
     <w:multiLevelType w:val="hybridMultilevel"/>
     <w:tmpl w:val="20001214"/>
@@ -45388,7 +46493,7 @@
       </w:rPr>
     </w:lvl>
   </w:abstractNum>
-  <w:abstractNum w:abstractNumId="14" w15:restartNumberingAfterBreak="0">
+  <w:abstractNum w:abstractNumId="15" w15:restartNumberingAfterBreak="0">
     <w:nsid w:val="26803798"/>
     <w:multiLevelType w:val="hybridMultilevel"/>
     <w:tmpl w:val="153E29E6"/>
@@ -45501,7 +46606,7 @@
       </w:rPr>
     </w:lvl>
   </w:abstractNum>
-  <w:abstractNum w:abstractNumId="15" w15:restartNumberingAfterBreak="0">
+  <w:abstractNum w:abstractNumId="16" w15:restartNumberingAfterBreak="0">
     <w:nsid w:val="2A497028"/>
     <w:multiLevelType w:val="hybridMultilevel"/>
     <w:tmpl w:val="E4A888FE"/>
@@ -45593,7 +46698,7 @@
       </w:pPr>
     </w:lvl>
   </w:abstractNum>
-  <w:abstractNum w:abstractNumId="16" w15:restartNumberingAfterBreak="0">
+  <w:abstractNum w:abstractNumId="17" w15:restartNumberingAfterBreak="0">
     <w:nsid w:val="2C987C01"/>
     <w:multiLevelType w:val="hybridMultilevel"/>
     <w:tmpl w:val="FA8C70E8"/>
@@ -45706,7 +46811,7 @@
       </w:rPr>
     </w:lvl>
   </w:abstractNum>
-  <w:abstractNum w:abstractNumId="17" w15:restartNumberingAfterBreak="0">
+  <w:abstractNum w:abstractNumId="18" w15:restartNumberingAfterBreak="0">
     <w:nsid w:val="2F587F8D"/>
     <w:multiLevelType w:val="hybridMultilevel"/>
     <w:tmpl w:val="117C0F6A"/>
@@ -45819,7 +46924,7 @@
       </w:rPr>
     </w:lvl>
   </w:abstractNum>
-  <w:abstractNum w:abstractNumId="18" w15:restartNumberingAfterBreak="0">
+  <w:abstractNum w:abstractNumId="19" w15:restartNumberingAfterBreak="0">
     <w:nsid w:val="2FDF3CA3"/>
     <w:multiLevelType w:val="hybridMultilevel"/>
     <w:tmpl w:val="B476BF84"/>
@@ -45908,7 +47013,7 @@
       </w:pPr>
     </w:lvl>
   </w:abstractNum>
-  <w:abstractNum w:abstractNumId="19" w15:restartNumberingAfterBreak="0">
+  <w:abstractNum w:abstractNumId="20" w15:restartNumberingAfterBreak="0">
     <w:nsid w:val="329A6FF3"/>
     <w:multiLevelType w:val="hybridMultilevel"/>
     <w:tmpl w:val="356AAA60"/>
@@ -46022,7 +47127,7 @@
       </w:rPr>
     </w:lvl>
   </w:abstractNum>
-  <w:abstractNum w:abstractNumId="20" w15:restartNumberingAfterBreak="0">
+  <w:abstractNum w:abstractNumId="21" w15:restartNumberingAfterBreak="0">
     <w:nsid w:val="34DD3776"/>
     <w:multiLevelType w:val="hybridMultilevel"/>
     <w:tmpl w:val="C6288FE2"/>
@@ -46108,7 +47213,7 @@
       </w:pPr>
     </w:lvl>
   </w:abstractNum>
-  <w:abstractNum w:abstractNumId="21" w15:restartNumberingAfterBreak="0">
+  <w:abstractNum w:abstractNumId="22" w15:restartNumberingAfterBreak="0">
     <w:nsid w:val="37CB3394"/>
     <w:multiLevelType w:val="hybridMultilevel"/>
     <w:tmpl w:val="C908C22E"/>
@@ -46221,7 +47326,7 @@
       </w:rPr>
     </w:lvl>
   </w:abstractNum>
-  <w:abstractNum w:abstractNumId="22" w15:restartNumberingAfterBreak="0">
+  <w:abstractNum w:abstractNumId="23" w15:restartNumberingAfterBreak="0">
     <w:nsid w:val="37EE6C49"/>
     <w:multiLevelType w:val="hybridMultilevel"/>
     <w:tmpl w:val="0DDE4796"/>
@@ -46307,7 +47412,7 @@
       </w:pPr>
     </w:lvl>
   </w:abstractNum>
-  <w:abstractNum w:abstractNumId="23" w15:restartNumberingAfterBreak="0">
+  <w:abstractNum w:abstractNumId="24" w15:restartNumberingAfterBreak="0">
     <w:nsid w:val="3EE7529B"/>
     <w:multiLevelType w:val="hybridMultilevel"/>
     <w:tmpl w:val="80407648"/>
@@ -46396,7 +47501,7 @@
       </w:pPr>
     </w:lvl>
   </w:abstractNum>
-  <w:abstractNum w:abstractNumId="24" w15:restartNumberingAfterBreak="0">
+  <w:abstractNum w:abstractNumId="25" w15:restartNumberingAfterBreak="0">
     <w:nsid w:val="410B10A8"/>
     <w:multiLevelType w:val="hybridMultilevel"/>
     <w:tmpl w:val="608A2660"/>
@@ -46509,7 +47614,7 @@
       </w:rPr>
     </w:lvl>
   </w:abstractNum>
-  <w:abstractNum w:abstractNumId="25" w15:restartNumberingAfterBreak="0">
+  <w:abstractNum w:abstractNumId="26" w15:restartNumberingAfterBreak="0">
     <w:nsid w:val="425B7250"/>
     <w:multiLevelType w:val="hybridMultilevel"/>
     <w:tmpl w:val="E64C9152"/>
@@ -46622,7 +47727,7 @@
       </w:rPr>
     </w:lvl>
   </w:abstractNum>
-  <w:abstractNum w:abstractNumId="26" w15:restartNumberingAfterBreak="0">
+  <w:abstractNum w:abstractNumId="27" w15:restartNumberingAfterBreak="0">
     <w:nsid w:val="47927D14"/>
     <w:multiLevelType w:val="hybridMultilevel"/>
     <w:tmpl w:val="665A2BB4"/>
@@ -46735,7 +47840,7 @@
       </w:rPr>
     </w:lvl>
   </w:abstractNum>
-  <w:abstractNum w:abstractNumId="27" w15:restartNumberingAfterBreak="0">
+  <w:abstractNum w:abstractNumId="28" w15:restartNumberingAfterBreak="0">
     <w:nsid w:val="53EF39C1"/>
     <w:multiLevelType w:val="hybridMultilevel"/>
     <w:tmpl w:val="B6323CE0"/>
@@ -46848,7 +47953,7 @@
       </w:rPr>
     </w:lvl>
   </w:abstractNum>
-  <w:abstractNum w:abstractNumId="28" w15:restartNumberingAfterBreak="0">
+  <w:abstractNum w:abstractNumId="29" w15:restartNumberingAfterBreak="0">
     <w:nsid w:val="54174F21"/>
     <w:multiLevelType w:val="hybridMultilevel"/>
     <w:tmpl w:val="DDFE1952"/>
@@ -46961,7 +48066,7 @@
       </w:rPr>
     </w:lvl>
   </w:abstractNum>
-  <w:abstractNum w:abstractNumId="29" w15:restartNumberingAfterBreak="0">
+  <w:abstractNum w:abstractNumId="30" w15:restartNumberingAfterBreak="0">
     <w:nsid w:val="554E637D"/>
     <w:multiLevelType w:val="multilevel"/>
     <w:tmpl w:val="000ABC8C"/>
@@ -47055,7 +48160,7 @@
       </w:pPr>
     </w:lvl>
   </w:abstractNum>
-  <w:abstractNum w:abstractNumId="30" w15:restartNumberingAfterBreak="0">
+  <w:abstractNum w:abstractNumId="31" w15:restartNumberingAfterBreak="0">
     <w:nsid w:val="55AC6661"/>
     <w:multiLevelType w:val="hybridMultilevel"/>
     <w:tmpl w:val="0BC83C88"/>
@@ -47168,7 +48273,7 @@
       </w:rPr>
     </w:lvl>
   </w:abstractNum>
-  <w:abstractNum w:abstractNumId="31" w15:restartNumberingAfterBreak="0">
+  <w:abstractNum w:abstractNumId="32" w15:restartNumberingAfterBreak="0">
     <w:nsid w:val="574E0750"/>
     <w:multiLevelType w:val="hybridMultilevel"/>
     <w:tmpl w:val="511E74B8"/>
@@ -47281,7 +48386,96 @@
       </w:rPr>
     </w:lvl>
   </w:abstractNum>
-  <w:abstractNum w:abstractNumId="32" w15:restartNumberingAfterBreak="0">
+  <w:abstractNum w:abstractNumId="33" w15:restartNumberingAfterBreak="0">
+    <w:nsid w:val="57884D79"/>
+    <w:multiLevelType w:val="hybridMultilevel"/>
+    <w:tmpl w:val="674663C8"/>
+    <w:lvl w:ilvl="0" w:tplc="0809000F">
+      <w:start w:val="1"/>
+      <w:numFmt w:val="decimal"/>
+      <w:lvlText w:val="%1."/>
+      <w:lvlJc w:val="left"/>
+      <w:pPr>
+        <w:ind w:left="720" w:hanging="360"/>
+      </w:pPr>
+      <w:rPr>
+        <w:rFonts w:hint="default"/>
+      </w:rPr>
+    </w:lvl>
+    <w:lvl w:ilvl="1" w:tplc="08090019" w:tentative="1">
+      <w:start w:val="1"/>
+      <w:numFmt w:val="lowerLetter"/>
+      <w:lvlText w:val="%2."/>
+      <w:lvlJc w:val="left"/>
+      <w:pPr>
+        <w:ind w:left="1440" w:hanging="360"/>
+      </w:pPr>
+    </w:lvl>
+    <w:lvl w:ilvl="2" w:tplc="0809001B" w:tentative="1">
+      <w:start w:val="1"/>
+      <w:numFmt w:val="lowerRoman"/>
+      <w:lvlText w:val="%3."/>
+      <w:lvlJc w:val="right"/>
+      <w:pPr>
+        <w:ind w:left="2160" w:hanging="180"/>
+      </w:pPr>
+    </w:lvl>
+    <w:lvl w:ilvl="3" w:tplc="0809000F" w:tentative="1">
+      <w:start w:val="1"/>
+      <w:numFmt w:val="decimal"/>
+      <w:lvlText w:val="%4."/>
+      <w:lvlJc w:val="left"/>
+      <w:pPr>
+        <w:ind w:left="2880" w:hanging="360"/>
+      </w:pPr>
+    </w:lvl>
+    <w:lvl w:ilvl="4" w:tplc="08090019" w:tentative="1">
+      <w:start w:val="1"/>
+      <w:numFmt w:val="lowerLetter"/>
+      <w:lvlText w:val="%5."/>
+      <w:lvlJc w:val="left"/>
+      <w:pPr>
+        <w:ind w:left="3600" w:hanging="360"/>
+      </w:pPr>
+    </w:lvl>
+    <w:lvl w:ilvl="5" w:tplc="0809001B" w:tentative="1">
+      <w:start w:val="1"/>
+      <w:numFmt w:val="lowerRoman"/>
+      <w:lvlText w:val="%6."/>
+      <w:lvlJc w:val="right"/>
+      <w:pPr>
+        <w:ind w:left="4320" w:hanging="180"/>
+      </w:pPr>
+    </w:lvl>
+    <w:lvl w:ilvl="6" w:tplc="0809000F" w:tentative="1">
+      <w:start w:val="1"/>
+      <w:numFmt w:val="decimal"/>
+      <w:lvlText w:val="%7."/>
+      <w:lvlJc w:val="left"/>
+      <w:pPr>
+        <w:ind w:left="5040" w:hanging="360"/>
+      </w:pPr>
+    </w:lvl>
+    <w:lvl w:ilvl="7" w:tplc="08090019" w:tentative="1">
+      <w:start w:val="1"/>
+      <w:numFmt w:val="lowerLetter"/>
+      <w:lvlText w:val="%8."/>
+      <w:lvlJc w:val="left"/>
+      <w:pPr>
+        <w:ind w:left="5760" w:hanging="360"/>
+      </w:pPr>
+    </w:lvl>
+    <w:lvl w:ilvl="8" w:tplc="0809001B" w:tentative="1">
+      <w:start w:val="1"/>
+      <w:numFmt w:val="lowerRoman"/>
+      <w:lvlText w:val="%9."/>
+      <w:lvlJc w:val="right"/>
+      <w:pPr>
+        <w:ind w:left="6480" w:hanging="180"/>
+      </w:pPr>
+    </w:lvl>
+  </w:abstractNum>
+  <w:abstractNum w:abstractNumId="34" w15:restartNumberingAfterBreak="0">
     <w:nsid w:val="5874325B"/>
     <w:multiLevelType w:val="hybridMultilevel"/>
     <w:tmpl w:val="62C6A1DE"/>
@@ -47394,7 +48588,7 @@
       </w:rPr>
     </w:lvl>
   </w:abstractNum>
-  <w:abstractNum w:abstractNumId="33" w15:restartNumberingAfterBreak="0">
+  <w:abstractNum w:abstractNumId="35" w15:restartNumberingAfterBreak="0">
     <w:nsid w:val="5CDD5BE8"/>
     <w:multiLevelType w:val="hybridMultilevel"/>
     <w:tmpl w:val="5BE0FAA6"/>
@@ -47480,7 +48674,7 @@
       </w:pPr>
     </w:lvl>
   </w:abstractNum>
-  <w:abstractNum w:abstractNumId="34" w15:restartNumberingAfterBreak="0">
+  <w:abstractNum w:abstractNumId="36" w15:restartNumberingAfterBreak="0">
     <w:nsid w:val="605864F3"/>
     <w:multiLevelType w:val="hybridMultilevel"/>
     <w:tmpl w:val="8B408E18"/>
@@ -47570,7 +48764,7 @@
       </w:pPr>
     </w:lvl>
   </w:abstractNum>
-  <w:abstractNum w:abstractNumId="35" w15:restartNumberingAfterBreak="0">
+  <w:abstractNum w:abstractNumId="37" w15:restartNumberingAfterBreak="0">
     <w:nsid w:val="615705E0"/>
     <w:multiLevelType w:val="hybridMultilevel"/>
     <w:tmpl w:val="DB10B1AA"/>
@@ -47683,7 +48877,7 @@
       </w:rPr>
     </w:lvl>
   </w:abstractNum>
-  <w:abstractNum w:abstractNumId="36" w15:restartNumberingAfterBreak="0">
+  <w:abstractNum w:abstractNumId="38" w15:restartNumberingAfterBreak="0">
     <w:nsid w:val="650658E7"/>
     <w:multiLevelType w:val="hybridMultilevel"/>
     <w:tmpl w:val="D3620614"/>
@@ -47796,7 +48990,7 @@
       </w:rPr>
     </w:lvl>
   </w:abstractNum>
-  <w:abstractNum w:abstractNumId="37" w15:restartNumberingAfterBreak="0">
+  <w:abstractNum w:abstractNumId="39" w15:restartNumberingAfterBreak="0">
     <w:nsid w:val="65274A27"/>
     <w:multiLevelType w:val="hybridMultilevel"/>
     <w:tmpl w:val="030431B6"/>
@@ -47909,7 +49103,7 @@
       </w:rPr>
     </w:lvl>
   </w:abstractNum>
-  <w:abstractNum w:abstractNumId="38" w15:restartNumberingAfterBreak="0">
+  <w:abstractNum w:abstractNumId="40" w15:restartNumberingAfterBreak="0">
     <w:nsid w:val="67F62554"/>
     <w:multiLevelType w:val="hybridMultilevel"/>
     <w:tmpl w:val="8976FEDE"/>
@@ -48022,7 +49216,7 @@
       </w:rPr>
     </w:lvl>
   </w:abstractNum>
-  <w:abstractNum w:abstractNumId="39" w15:restartNumberingAfterBreak="0">
+  <w:abstractNum w:abstractNumId="41" w15:restartNumberingAfterBreak="0">
     <w:nsid w:val="6E8E101D"/>
     <w:multiLevelType w:val="hybridMultilevel"/>
     <w:tmpl w:val="9992E4D4"/>
@@ -48135,7 +49329,7 @@
       </w:rPr>
     </w:lvl>
   </w:abstractNum>
-  <w:abstractNum w:abstractNumId="40" w15:restartNumberingAfterBreak="0">
+  <w:abstractNum w:abstractNumId="42" w15:restartNumberingAfterBreak="0">
     <w:nsid w:val="7576084A"/>
     <w:multiLevelType w:val="hybridMultilevel"/>
     <w:tmpl w:val="59849082"/>
@@ -48248,7 +49442,7 @@
       </w:rPr>
     </w:lvl>
   </w:abstractNum>
-  <w:abstractNum w:abstractNumId="41" w15:restartNumberingAfterBreak="0">
+  <w:abstractNum w:abstractNumId="43" w15:restartNumberingAfterBreak="0">
     <w:nsid w:val="75BA1F50"/>
     <w:multiLevelType w:val="hybridMultilevel"/>
     <w:tmpl w:val="7E805B42"/>
@@ -48361,7 +49555,7 @@
       </w:rPr>
     </w:lvl>
   </w:abstractNum>
-  <w:abstractNum w:abstractNumId="42" w15:restartNumberingAfterBreak="0">
+  <w:abstractNum w:abstractNumId="44" w15:restartNumberingAfterBreak="0">
     <w:nsid w:val="77112309"/>
     <w:multiLevelType w:val="hybridMultilevel"/>
     <w:tmpl w:val="57388DEC"/>
@@ -48474,7 +49668,7 @@
       </w:rPr>
     </w:lvl>
   </w:abstractNum>
-  <w:abstractNum w:abstractNumId="43" w15:restartNumberingAfterBreak="0">
+  <w:abstractNum w:abstractNumId="45" w15:restartNumberingAfterBreak="0">
     <w:nsid w:val="78EE08A8"/>
     <w:multiLevelType w:val="hybridMultilevel"/>
     <w:tmpl w:val="FC8C4FC8"/>
@@ -48588,7 +49782,7 @@
       </w:rPr>
     </w:lvl>
   </w:abstractNum>
-  <w:abstractNum w:abstractNumId="44" w15:restartNumberingAfterBreak="0">
+  <w:abstractNum w:abstractNumId="46" w15:restartNumberingAfterBreak="0">
     <w:nsid w:val="794819AA"/>
     <w:multiLevelType w:val="hybridMultilevel"/>
     <w:tmpl w:val="7F324796"/>
@@ -48701,7 +49895,7 @@
       </w:rPr>
     </w:lvl>
   </w:abstractNum>
-  <w:abstractNum w:abstractNumId="45" w15:restartNumberingAfterBreak="0">
+  <w:abstractNum w:abstractNumId="47" w15:restartNumberingAfterBreak="0">
     <w:nsid w:val="7E1D67C1"/>
     <w:multiLevelType w:val="hybridMultilevel"/>
     <w:tmpl w:val="3634E0CE"/>
@@ -48815,19 +50009,19 @@
     </w:lvl>
   </w:abstractNum>
   <w:num w:numId="1" w16cid:durableId="2083679813">
-    <w:abstractNumId w:val="5"/>
+    <w:abstractNumId w:val="6"/>
   </w:num>
   <w:num w:numId="2" w16cid:durableId="81803278">
-    <w:abstractNumId w:val="27"/>
+    <w:abstractNumId w:val="28"/>
   </w:num>
   <w:num w:numId="3" w16cid:durableId="45154793">
-    <w:abstractNumId w:val="6"/>
+    <w:abstractNumId w:val="7"/>
   </w:num>
   <w:num w:numId="4" w16cid:durableId="799809670">
-    <w:abstractNumId w:val="40"/>
+    <w:abstractNumId w:val="42"/>
   </w:num>
   <w:num w:numId="5" w16cid:durableId="1366298161">
-    <w:abstractNumId w:val="29"/>
+    <w:abstractNumId w:val="30"/>
     <w:lvlOverride w:ilvl="0">
       <w:startOverride w:val="1"/>
     </w:lvlOverride>
@@ -48857,73 +50051,73 @@
     </w:lvlOverride>
   </w:num>
   <w:num w:numId="6" w16cid:durableId="1078988384">
+    <w:abstractNumId w:val="46"/>
+  </w:num>
+  <w:num w:numId="7" w16cid:durableId="26178706">
+    <w:abstractNumId w:val="18"/>
+  </w:num>
+  <w:num w:numId="8" w16cid:durableId="715474439">
+    <w:abstractNumId w:val="41"/>
+  </w:num>
+  <w:num w:numId="9" w16cid:durableId="994606626">
+    <w:abstractNumId w:val="32"/>
+  </w:num>
+  <w:num w:numId="10" w16cid:durableId="1486623855">
+    <w:abstractNumId w:val="43"/>
+  </w:num>
+  <w:num w:numId="11" w16cid:durableId="606429867">
+    <w:abstractNumId w:val="25"/>
+  </w:num>
+  <w:num w:numId="12" w16cid:durableId="1364013611">
+    <w:abstractNumId w:val="22"/>
+  </w:num>
+  <w:num w:numId="13" w16cid:durableId="1718432600">
+    <w:abstractNumId w:val="40"/>
+  </w:num>
+  <w:num w:numId="14" w16cid:durableId="1463039019">
+    <w:abstractNumId w:val="45"/>
+  </w:num>
+  <w:num w:numId="15" w16cid:durableId="479152770">
+    <w:abstractNumId w:val="20"/>
+  </w:num>
+  <w:num w:numId="16" w16cid:durableId="445000580">
+    <w:abstractNumId w:val="24"/>
+  </w:num>
+  <w:num w:numId="17" w16cid:durableId="480343818">
+    <w:abstractNumId w:val="26"/>
+  </w:num>
+  <w:num w:numId="18" w16cid:durableId="1016154206">
+    <w:abstractNumId w:val="35"/>
+  </w:num>
+  <w:num w:numId="19" w16cid:durableId="364447548">
+    <w:abstractNumId w:val="15"/>
+  </w:num>
+  <w:num w:numId="20" w16cid:durableId="1254705750">
+    <w:abstractNumId w:val="47"/>
+  </w:num>
+  <w:num w:numId="21" w16cid:durableId="1556425971">
+    <w:abstractNumId w:val="39"/>
+  </w:num>
+  <w:num w:numId="22" w16cid:durableId="177282016">
+    <w:abstractNumId w:val="17"/>
+  </w:num>
+  <w:num w:numId="23" w16cid:durableId="660354767">
+    <w:abstractNumId w:val="13"/>
+  </w:num>
+  <w:num w:numId="24" w16cid:durableId="1654875029">
+    <w:abstractNumId w:val="34"/>
+  </w:num>
+  <w:num w:numId="25" w16cid:durableId="308674945">
+    <w:abstractNumId w:val="5"/>
+  </w:num>
+  <w:num w:numId="26" w16cid:durableId="1514412377">
+    <w:abstractNumId w:val="27"/>
+  </w:num>
+  <w:num w:numId="27" w16cid:durableId="457382958">
     <w:abstractNumId w:val="44"/>
   </w:num>
-  <w:num w:numId="7" w16cid:durableId="26178706">
-    <w:abstractNumId w:val="17"/>
-  </w:num>
-  <w:num w:numId="8" w16cid:durableId="715474439">
-    <w:abstractNumId w:val="39"/>
-  </w:num>
-  <w:num w:numId="9" w16cid:durableId="994606626">
-    <w:abstractNumId w:val="31"/>
-  </w:num>
-  <w:num w:numId="10" w16cid:durableId="1486623855">
-    <w:abstractNumId w:val="41"/>
-  </w:num>
-  <w:num w:numId="11" w16cid:durableId="606429867">
-    <w:abstractNumId w:val="24"/>
-  </w:num>
-  <w:num w:numId="12" w16cid:durableId="1364013611">
-    <w:abstractNumId w:val="21"/>
-  </w:num>
-  <w:num w:numId="13" w16cid:durableId="1718432600">
-    <w:abstractNumId w:val="38"/>
-  </w:num>
-  <w:num w:numId="14" w16cid:durableId="1463039019">
-    <w:abstractNumId w:val="43"/>
-  </w:num>
-  <w:num w:numId="15" w16cid:durableId="479152770">
-    <w:abstractNumId w:val="19"/>
-  </w:num>
-  <w:num w:numId="16" w16cid:durableId="445000580">
-    <w:abstractNumId w:val="23"/>
-  </w:num>
-  <w:num w:numId="17" w16cid:durableId="480343818">
-    <w:abstractNumId w:val="25"/>
-  </w:num>
-  <w:num w:numId="18" w16cid:durableId="1016154206">
-    <w:abstractNumId w:val="33"/>
-  </w:num>
-  <w:num w:numId="19" w16cid:durableId="364447548">
+  <w:num w:numId="28" w16cid:durableId="1138113055">
     <w:abstractNumId w:val="14"/>
-  </w:num>
-  <w:num w:numId="20" w16cid:durableId="1254705750">
-    <w:abstractNumId w:val="45"/>
-  </w:num>
-  <w:num w:numId="21" w16cid:durableId="1556425971">
-    <w:abstractNumId w:val="37"/>
-  </w:num>
-  <w:num w:numId="22" w16cid:durableId="177282016">
-    <w:abstractNumId w:val="16"/>
-  </w:num>
-  <w:num w:numId="23" w16cid:durableId="660354767">
-    <w:abstractNumId w:val="12"/>
-  </w:num>
-  <w:num w:numId="24" w16cid:durableId="1654875029">
-    <w:abstractNumId w:val="32"/>
-  </w:num>
-  <w:num w:numId="25" w16cid:durableId="308674945">
-    <w:abstractNumId w:val="4"/>
-  </w:num>
-  <w:num w:numId="26" w16cid:durableId="1514412377">
-    <w:abstractNumId w:val="26"/>
-  </w:num>
-  <w:num w:numId="27" w16cid:durableId="457382958">
-    <w:abstractNumId w:val="42"/>
-  </w:num>
-  <w:num w:numId="28" w16cid:durableId="1138113055">
-    <w:abstractNumId w:val="13"/>
   </w:num>
   <w:num w:numId="29" w16cid:durableId="1933974864">
     <w:abstractNumId w:val="2"/>
@@ -48932,52 +50126,58 @@
     <w:abstractNumId w:val="0"/>
   </w:num>
   <w:num w:numId="31" w16cid:durableId="794251141">
-    <w:abstractNumId w:val="35"/>
+    <w:abstractNumId w:val="37"/>
   </w:num>
   <w:num w:numId="32" w16cid:durableId="1823542195">
-    <w:abstractNumId w:val="34"/>
+    <w:abstractNumId w:val="36"/>
   </w:num>
   <w:num w:numId="33" w16cid:durableId="1984121834">
-    <w:abstractNumId w:val="36"/>
+    <w:abstractNumId w:val="38"/>
   </w:num>
   <w:num w:numId="34" w16cid:durableId="314653761">
+    <w:abstractNumId w:val="11"/>
+  </w:num>
+  <w:num w:numId="35" w16cid:durableId="1329284811">
     <w:abstractNumId w:val="10"/>
   </w:num>
-  <w:num w:numId="35" w16cid:durableId="1329284811">
+  <w:num w:numId="36" w16cid:durableId="258216748">
+    <w:abstractNumId w:val="29"/>
+  </w:num>
+  <w:num w:numId="37" w16cid:durableId="1171136538">
+    <w:abstractNumId w:val="12"/>
+  </w:num>
+  <w:num w:numId="38" w16cid:durableId="1272929847">
+    <w:abstractNumId w:val="23"/>
+  </w:num>
+  <w:num w:numId="39" w16cid:durableId="646054430">
+    <w:abstractNumId w:val="19"/>
+  </w:num>
+  <w:num w:numId="40" w16cid:durableId="1480265128">
+    <w:abstractNumId w:val="8"/>
+  </w:num>
+  <w:num w:numId="41" w16cid:durableId="558439527">
+    <w:abstractNumId w:val="16"/>
+  </w:num>
+  <w:num w:numId="42" w16cid:durableId="1229265205">
+    <w:abstractNumId w:val="4"/>
+  </w:num>
+  <w:num w:numId="43" w16cid:durableId="873228416">
+    <w:abstractNumId w:val="31"/>
+  </w:num>
+  <w:num w:numId="44" w16cid:durableId="629942599">
     <w:abstractNumId w:val="9"/>
   </w:num>
-  <w:num w:numId="36" w16cid:durableId="258216748">
-    <w:abstractNumId w:val="28"/>
-  </w:num>
-  <w:num w:numId="37" w16cid:durableId="1171136538">
-    <w:abstractNumId w:val="11"/>
-  </w:num>
-  <w:num w:numId="38" w16cid:durableId="1272929847">
-    <w:abstractNumId w:val="22"/>
-  </w:num>
-  <w:num w:numId="39" w16cid:durableId="646054430">
-    <w:abstractNumId w:val="18"/>
-  </w:num>
-  <w:num w:numId="40" w16cid:durableId="1480265128">
-    <w:abstractNumId w:val="7"/>
-  </w:num>
-  <w:num w:numId="41" w16cid:durableId="558439527">
-    <w:abstractNumId w:val="15"/>
-  </w:num>
-  <w:num w:numId="42" w16cid:durableId="1229265205">
-    <w:abstractNumId w:val="3"/>
-  </w:num>
-  <w:num w:numId="43" w16cid:durableId="873228416">
-    <w:abstractNumId w:val="30"/>
-  </w:num>
-  <w:num w:numId="44" w16cid:durableId="629942599">
-    <w:abstractNumId w:val="8"/>
-  </w:num>
   <w:num w:numId="45" w16cid:durableId="1216237921">
-    <w:abstractNumId w:val="20"/>
+    <w:abstractNumId w:val="21"/>
   </w:num>
   <w:num w:numId="46" w16cid:durableId="1105076561">
     <w:abstractNumId w:val="1"/>
+  </w:num>
+  <w:num w:numId="47" w16cid:durableId="1308584612">
+    <w:abstractNumId w:val="33"/>
+  </w:num>
+  <w:num w:numId="48" w16cid:durableId="231353417">
+    <w:abstractNumId w:val="3"/>
   </w:num>
   <w:numIdMacAtCleanup w:val="44"/>
 </w:numbering>

</xml_diff>